<commit_message>
Descripción de los conjuntos de datos a emplear
</commit_message>
<xml_diff>
--- a/Entregas/Entrega 1 Proyecto DSA.docx
+++ b/Entregas/Entrega 1 Proyecto DSA.docx
@@ -304,8 +304,8 @@
           <w:b/>
           <w:bCs/>
           <w:kern w:val="36"/>
-          <w:sz w:val="48"/>
-          <w:szCs w:val="48"/>
+          <w:sz w:val="36"/>
+          <w:szCs w:val="36"/>
           <w:lang w:eastAsia="es-CO"/>
         </w:rPr>
       </w:pPr>
@@ -315,8 +315,8 @@
           <w:b/>
           <w:bCs/>
           <w:kern w:val="36"/>
-          <w:sz w:val="48"/>
-          <w:szCs w:val="48"/>
+          <w:sz w:val="36"/>
+          <w:szCs w:val="36"/>
           <w:lang w:eastAsia="es-CO"/>
         </w:rPr>
         <w:t>Problema y contexto</w:t>
@@ -578,8 +578,8 @@
           <w:b/>
           <w:bCs/>
           <w:kern w:val="36"/>
-          <w:sz w:val="48"/>
-          <w:szCs w:val="48"/>
+          <w:sz w:val="36"/>
+          <w:szCs w:val="36"/>
           <w:lang w:eastAsia="es-CO"/>
         </w:rPr>
       </w:pPr>
@@ -589,8 +589,8 @@
           <w:b/>
           <w:bCs/>
           <w:kern w:val="36"/>
-          <w:sz w:val="48"/>
-          <w:szCs w:val="48"/>
+          <w:sz w:val="36"/>
+          <w:szCs w:val="36"/>
           <w:lang w:eastAsia="es-CO"/>
         </w:rPr>
         <w:t>Pregunta de negocio y alcance del proyecto</w:t>
@@ -728,12 +728,18 @@
     <w:p>
       <w:pPr>
         <w:pStyle w:val="Ttulo1"/>
+        <w:rPr>
+          <w:sz w:val="36"/>
+          <w:szCs w:val="36"/>
+        </w:rPr>
       </w:pPr>
       <w:r>
         <w:rPr>
           <w:rStyle w:val="Textoennegrita"/>
           <w:b/>
           <w:bCs/>
+          <w:sz w:val="36"/>
+          <w:szCs w:val="36"/>
         </w:rPr>
         <w:t xml:space="preserve">Alcance </w:t>
       </w:r>
@@ -742,6 +748,8 @@
           <w:rStyle w:val="Textoennegrita"/>
           <w:b/>
           <w:bCs/>
+          <w:sz w:val="36"/>
+          <w:szCs w:val="36"/>
         </w:rPr>
         <w:t>del Proyecto</w:t>
       </w:r>
@@ -1143,6 +1151,1513 @@
       </w:r>
       <w:r>
         <w:t xml:space="preserve"> con resultados, métricas y recomendaciones para su aplicación práctica en aseguradoras y cooperativas agrícolas.</w:t>
+      </w:r>
+    </w:p>
+    <w:p/>
+    <w:p>
+      <w:pPr>
+        <w:spacing w:before="100" w:beforeAutospacing="1" w:after="100" w:afterAutospacing="1" w:line="240" w:lineRule="auto"/>
+        <w:outlineLvl w:val="0"/>
+        <w:rPr>
+          <w:rFonts w:ascii="Times New Roman" w:eastAsia="Times New Roman" w:hAnsi="Times New Roman" w:cs="Times New Roman"/>
+          <w:b/>
+          <w:bCs/>
+          <w:kern w:val="36"/>
+          <w:sz w:val="36"/>
+          <w:szCs w:val="36"/>
+          <w:lang w:eastAsia="es-CO"/>
+        </w:rPr>
+      </w:pPr>
+      <w:r>
+        <w:rPr>
+          <w:rFonts w:ascii="Times New Roman" w:eastAsia="Times New Roman" w:hAnsi="Times New Roman" w:cs="Times New Roman"/>
+          <w:b/>
+          <w:bCs/>
+          <w:kern w:val="36"/>
+          <w:sz w:val="36"/>
+          <w:szCs w:val="36"/>
+          <w:lang w:eastAsia="es-CO"/>
+        </w:rPr>
+        <w:t>Descripción de los conjuntos de datos a emplear</w:t>
+      </w:r>
+    </w:p>
+    <w:p>
+      <w:pPr>
+        <w:spacing w:before="100" w:beforeAutospacing="1" w:after="100" w:afterAutospacing="1" w:line="240" w:lineRule="auto"/>
+        <w:rPr>
+          <w:rFonts w:ascii="Times New Roman" w:eastAsia="Times New Roman" w:hAnsi="Times New Roman" w:cs="Times New Roman"/>
+          <w:sz w:val="24"/>
+          <w:szCs w:val="24"/>
+          <w:lang w:eastAsia="es-CO"/>
+        </w:rPr>
+      </w:pPr>
+      <w:r>
+        <w:rPr>
+          <w:rFonts w:ascii="Times New Roman" w:eastAsia="Times New Roman" w:hAnsi="Times New Roman" w:cs="Times New Roman"/>
+          <w:sz w:val="24"/>
+          <w:szCs w:val="24"/>
+          <w:lang w:eastAsia="es-CO"/>
+        </w:rPr>
+        <w:t xml:space="preserve">El desarrollo del modelo analítico requiere integrar diversas fuentes de información que reflejen las condiciones </w:t>
+      </w:r>
+      <w:r>
+        <w:rPr>
+          <w:rFonts w:ascii="Times New Roman" w:eastAsia="Times New Roman" w:hAnsi="Times New Roman" w:cs="Times New Roman"/>
+          <w:b/>
+          <w:bCs/>
+          <w:sz w:val="24"/>
+          <w:szCs w:val="24"/>
+          <w:lang w:eastAsia="es-CO"/>
+        </w:rPr>
+        <w:t>climáticas, satelitales, productivas y económicas</w:t>
+      </w:r>
+      <w:r>
+        <w:rPr>
+          <w:rFonts w:ascii="Times New Roman" w:eastAsia="Times New Roman" w:hAnsi="Times New Roman" w:cs="Times New Roman"/>
+          <w:sz w:val="24"/>
+          <w:szCs w:val="24"/>
+          <w:lang w:eastAsia="es-CO"/>
+        </w:rPr>
+        <w:t xml:space="preserve"> del sector cafetero colombiano.</w:t>
+      </w:r>
+      <w:r>
+        <w:rPr>
+          <w:rFonts w:ascii="Times New Roman" w:eastAsia="Times New Roman" w:hAnsi="Times New Roman" w:cs="Times New Roman"/>
+          <w:sz w:val="24"/>
+          <w:szCs w:val="24"/>
+          <w:lang w:eastAsia="es-CO"/>
+        </w:rPr>
+        <w:br/>
+        <w:t xml:space="preserve">Los datos seleccionados garantizan cobertura temporal (2010-2025), espacial (departamental y municipal) y temática suficiente para modelar la relación entre </w:t>
+      </w:r>
+      <w:r>
+        <w:rPr>
+          <w:rFonts w:ascii="Times New Roman" w:eastAsia="Times New Roman" w:hAnsi="Times New Roman" w:cs="Times New Roman"/>
+          <w:b/>
+          <w:bCs/>
+          <w:sz w:val="24"/>
+          <w:szCs w:val="24"/>
+          <w:lang w:eastAsia="es-CO"/>
+        </w:rPr>
+        <w:t>clima – vegetación – rendimiento</w:t>
+      </w:r>
+      <w:r>
+        <w:rPr>
+          <w:rFonts w:ascii="Times New Roman" w:eastAsia="Times New Roman" w:hAnsi="Times New Roman" w:cs="Times New Roman"/>
+          <w:sz w:val="24"/>
+          <w:szCs w:val="24"/>
+          <w:lang w:eastAsia="es-CO"/>
+        </w:rPr>
+        <w:t>.</w:t>
+      </w:r>
+    </w:p>
+    <w:p>
+      <w:pPr>
+        <w:spacing w:before="100" w:beforeAutospacing="1" w:after="100" w:afterAutospacing="1" w:line="240" w:lineRule="auto"/>
+        <w:rPr>
+          <w:rFonts w:ascii="Times New Roman" w:eastAsia="Times New Roman" w:hAnsi="Times New Roman" w:cs="Times New Roman"/>
+          <w:sz w:val="24"/>
+          <w:szCs w:val="24"/>
+          <w:lang w:eastAsia="es-CO"/>
+        </w:rPr>
+      </w:pPr>
+      <w:r>
+        <w:rPr>
+          <w:rFonts w:ascii="Times New Roman" w:eastAsia="Times New Roman" w:hAnsi="Times New Roman" w:cs="Times New Roman"/>
+          <w:sz w:val="24"/>
+          <w:szCs w:val="24"/>
+          <w:lang w:eastAsia="es-CO"/>
+        </w:rPr>
+        <w:t>A continuación, se describen los principales conjuntos de datos:</w:t>
+      </w:r>
+    </w:p>
+    <w:tbl>
+      <w:tblPr>
+        <w:tblW w:w="9923" w:type="dxa"/>
+        <w:tblCellSpacing w:w="15" w:type="dxa"/>
+        <w:tblCellMar>
+          <w:top w:w="15" w:type="dxa"/>
+          <w:left w:w="15" w:type="dxa"/>
+          <w:bottom w:w="15" w:type="dxa"/>
+          <w:right w:w="15" w:type="dxa"/>
+        </w:tblCellMar>
+        <w:tblLook w:val="04A0" w:firstRow="1" w:lastRow="0" w:firstColumn="1" w:lastColumn="0" w:noHBand="0" w:noVBand="1"/>
+      </w:tblPr>
+      <w:tblGrid>
+        <w:gridCol w:w="1635"/>
+        <w:gridCol w:w="1366"/>
+        <w:gridCol w:w="1886"/>
+        <w:gridCol w:w="1500"/>
+        <w:gridCol w:w="1507"/>
+        <w:gridCol w:w="2029"/>
+      </w:tblGrid>
+      <w:tr>
+        <w:trPr>
+          <w:tblHeader/>
+          <w:tblCellSpacing w:w="15" w:type="dxa"/>
+        </w:trPr>
+        <w:tc>
+          <w:tcPr>
+            <w:tcW w:w="0" w:type="auto"/>
+            <w:vAlign w:val="center"/>
+            <w:hideMark/>
+          </w:tcPr>
+          <w:p>
+            <w:pPr>
+              <w:spacing w:after="0" w:line="240" w:lineRule="auto"/>
+              <w:jc w:val="center"/>
+              <w:rPr>
+                <w:rFonts w:ascii="Times New Roman" w:eastAsia="Times New Roman" w:hAnsi="Times New Roman" w:cs="Times New Roman"/>
+                <w:b/>
+                <w:bCs/>
+                <w:sz w:val="24"/>
+                <w:szCs w:val="24"/>
+                <w:lang w:eastAsia="es-CO"/>
+              </w:rPr>
+            </w:pPr>
+            <w:r>
+              <w:rPr>
+                <w:rFonts w:ascii="Times New Roman" w:eastAsia="Times New Roman" w:hAnsi="Times New Roman" w:cs="Times New Roman"/>
+                <w:b/>
+                <w:bCs/>
+                <w:sz w:val="24"/>
+                <w:szCs w:val="24"/>
+                <w:lang w:eastAsia="es-CO"/>
+              </w:rPr>
+              <w:lastRenderedPageBreak/>
+              <w:t>Fuente / Institución</w:t>
+            </w:r>
+          </w:p>
+        </w:tc>
+        <w:tc>
+          <w:tcPr>
+            <w:tcW w:w="0" w:type="auto"/>
+            <w:vAlign w:val="center"/>
+            <w:hideMark/>
+          </w:tcPr>
+          <w:p>
+            <w:pPr>
+              <w:spacing w:after="0" w:line="240" w:lineRule="auto"/>
+              <w:jc w:val="center"/>
+              <w:rPr>
+                <w:rFonts w:ascii="Times New Roman" w:eastAsia="Times New Roman" w:hAnsi="Times New Roman" w:cs="Times New Roman"/>
+                <w:b/>
+                <w:bCs/>
+                <w:sz w:val="24"/>
+                <w:szCs w:val="24"/>
+                <w:lang w:eastAsia="es-CO"/>
+              </w:rPr>
+            </w:pPr>
+            <w:r>
+              <w:rPr>
+                <w:rFonts w:ascii="Times New Roman" w:eastAsia="Times New Roman" w:hAnsi="Times New Roman" w:cs="Times New Roman"/>
+                <w:b/>
+                <w:bCs/>
+                <w:sz w:val="24"/>
+                <w:szCs w:val="24"/>
+                <w:lang w:eastAsia="es-CO"/>
+              </w:rPr>
+              <w:t>Tipo de información</w:t>
+            </w:r>
+          </w:p>
+        </w:tc>
+        <w:tc>
+          <w:tcPr>
+            <w:tcW w:w="0" w:type="auto"/>
+            <w:vAlign w:val="center"/>
+            <w:hideMark/>
+          </w:tcPr>
+          <w:p>
+            <w:pPr>
+              <w:spacing w:after="0" w:line="240" w:lineRule="auto"/>
+              <w:jc w:val="center"/>
+              <w:rPr>
+                <w:rFonts w:ascii="Times New Roman" w:eastAsia="Times New Roman" w:hAnsi="Times New Roman" w:cs="Times New Roman"/>
+                <w:b/>
+                <w:bCs/>
+                <w:sz w:val="24"/>
+                <w:szCs w:val="24"/>
+                <w:lang w:eastAsia="es-CO"/>
+              </w:rPr>
+            </w:pPr>
+            <w:r>
+              <w:rPr>
+                <w:rFonts w:ascii="Times New Roman" w:eastAsia="Times New Roman" w:hAnsi="Times New Roman" w:cs="Times New Roman"/>
+                <w:b/>
+                <w:bCs/>
+                <w:sz w:val="24"/>
+                <w:szCs w:val="24"/>
+                <w:lang w:eastAsia="es-CO"/>
+              </w:rPr>
+              <w:t>Variables clave</w:t>
+            </w:r>
+          </w:p>
+        </w:tc>
+        <w:tc>
+          <w:tcPr>
+            <w:tcW w:w="0" w:type="auto"/>
+            <w:vAlign w:val="center"/>
+            <w:hideMark/>
+          </w:tcPr>
+          <w:p>
+            <w:pPr>
+              <w:spacing w:after="0" w:line="240" w:lineRule="auto"/>
+              <w:jc w:val="center"/>
+              <w:rPr>
+                <w:rFonts w:ascii="Times New Roman" w:eastAsia="Times New Roman" w:hAnsi="Times New Roman" w:cs="Times New Roman"/>
+                <w:b/>
+                <w:bCs/>
+                <w:sz w:val="24"/>
+                <w:szCs w:val="24"/>
+                <w:lang w:eastAsia="es-CO"/>
+              </w:rPr>
+            </w:pPr>
+            <w:r>
+              <w:rPr>
+                <w:rFonts w:ascii="Times New Roman" w:eastAsia="Times New Roman" w:hAnsi="Times New Roman" w:cs="Times New Roman"/>
+                <w:b/>
+                <w:bCs/>
+                <w:sz w:val="24"/>
+                <w:szCs w:val="24"/>
+                <w:lang w:eastAsia="es-CO"/>
+              </w:rPr>
+              <w:t>Cobertura y frecuencia</w:t>
+            </w:r>
+          </w:p>
+        </w:tc>
+        <w:tc>
+          <w:tcPr>
+            <w:tcW w:w="0" w:type="auto"/>
+            <w:vAlign w:val="center"/>
+            <w:hideMark/>
+          </w:tcPr>
+          <w:p>
+            <w:pPr>
+              <w:spacing w:after="0" w:line="240" w:lineRule="auto"/>
+              <w:jc w:val="center"/>
+              <w:rPr>
+                <w:rFonts w:ascii="Times New Roman" w:eastAsia="Times New Roman" w:hAnsi="Times New Roman" w:cs="Times New Roman"/>
+                <w:b/>
+                <w:bCs/>
+                <w:sz w:val="24"/>
+                <w:szCs w:val="24"/>
+                <w:lang w:eastAsia="es-CO"/>
+              </w:rPr>
+            </w:pPr>
+            <w:r>
+              <w:rPr>
+                <w:rFonts w:ascii="Times New Roman" w:eastAsia="Times New Roman" w:hAnsi="Times New Roman" w:cs="Times New Roman"/>
+                <w:b/>
+                <w:bCs/>
+                <w:sz w:val="24"/>
+                <w:szCs w:val="24"/>
+                <w:lang w:eastAsia="es-CO"/>
+              </w:rPr>
+              <w:t>Formato / Acceso</w:t>
+            </w:r>
+          </w:p>
+        </w:tc>
+        <w:tc>
+          <w:tcPr>
+            <w:tcW w:w="2225" w:type="dxa"/>
+            <w:vAlign w:val="center"/>
+            <w:hideMark/>
+          </w:tcPr>
+          <w:p>
+            <w:pPr>
+              <w:spacing w:after="0" w:line="240" w:lineRule="auto"/>
+              <w:jc w:val="center"/>
+              <w:rPr>
+                <w:rFonts w:ascii="Times New Roman" w:eastAsia="Times New Roman" w:hAnsi="Times New Roman" w:cs="Times New Roman"/>
+                <w:b/>
+                <w:bCs/>
+                <w:sz w:val="24"/>
+                <w:szCs w:val="24"/>
+                <w:lang w:eastAsia="es-CO"/>
+              </w:rPr>
+            </w:pPr>
+            <w:r>
+              <w:rPr>
+                <w:rFonts w:ascii="Times New Roman" w:eastAsia="Times New Roman" w:hAnsi="Times New Roman" w:cs="Times New Roman"/>
+                <w:b/>
+                <w:bCs/>
+                <w:sz w:val="24"/>
+                <w:szCs w:val="24"/>
+                <w:lang w:eastAsia="es-CO"/>
+              </w:rPr>
+              <w:t>Uso principal en el modelo</w:t>
+            </w:r>
+          </w:p>
+        </w:tc>
+      </w:tr>
+      <w:tr>
+        <w:trPr>
+          <w:tblCellSpacing w:w="15" w:type="dxa"/>
+        </w:trPr>
+        <w:tc>
+          <w:tcPr>
+            <w:tcW w:w="0" w:type="auto"/>
+            <w:vAlign w:val="center"/>
+            <w:hideMark/>
+          </w:tcPr>
+          <w:p>
+            <w:pPr>
+              <w:spacing w:after="0" w:line="240" w:lineRule="auto"/>
+              <w:rPr>
+                <w:rFonts w:ascii="Times New Roman" w:eastAsia="Times New Roman" w:hAnsi="Times New Roman" w:cs="Times New Roman"/>
+                <w:sz w:val="24"/>
+                <w:szCs w:val="24"/>
+                <w:lang w:eastAsia="es-CO"/>
+              </w:rPr>
+            </w:pPr>
+            <w:r>
+              <w:rPr>
+                <w:rFonts w:ascii="Times New Roman" w:eastAsia="Times New Roman" w:hAnsi="Times New Roman" w:cs="Times New Roman"/>
+                <w:b/>
+                <w:bCs/>
+                <w:sz w:val="24"/>
+                <w:szCs w:val="24"/>
+                <w:lang w:eastAsia="es-CO"/>
+              </w:rPr>
+              <w:t>IDEAM</w:t>
+            </w:r>
+            <w:r>
+              <w:rPr>
+                <w:rFonts w:ascii="Times New Roman" w:eastAsia="Times New Roman" w:hAnsi="Times New Roman" w:cs="Times New Roman"/>
+                <w:sz w:val="24"/>
+                <w:szCs w:val="24"/>
+                <w:lang w:eastAsia="es-CO"/>
+              </w:rPr>
+              <w:t xml:space="preserve"> (Instituto de Hidrología, Meteorología y Estudios Ambientales)</w:t>
+            </w:r>
+          </w:p>
+        </w:tc>
+        <w:tc>
+          <w:tcPr>
+            <w:tcW w:w="0" w:type="auto"/>
+            <w:vAlign w:val="center"/>
+            <w:hideMark/>
+          </w:tcPr>
+          <w:p>
+            <w:pPr>
+              <w:spacing w:after="0" w:line="240" w:lineRule="auto"/>
+              <w:rPr>
+                <w:rFonts w:ascii="Times New Roman" w:eastAsia="Times New Roman" w:hAnsi="Times New Roman" w:cs="Times New Roman"/>
+                <w:sz w:val="24"/>
+                <w:szCs w:val="24"/>
+                <w:lang w:eastAsia="es-CO"/>
+              </w:rPr>
+            </w:pPr>
+            <w:r>
+              <w:rPr>
+                <w:rFonts w:ascii="Times New Roman" w:eastAsia="Times New Roman" w:hAnsi="Times New Roman" w:cs="Times New Roman"/>
+                <w:sz w:val="24"/>
+                <w:szCs w:val="24"/>
+                <w:lang w:eastAsia="es-CO"/>
+              </w:rPr>
+              <w:t>Climática</w:t>
+            </w:r>
+          </w:p>
+        </w:tc>
+        <w:tc>
+          <w:tcPr>
+            <w:tcW w:w="0" w:type="auto"/>
+            <w:vAlign w:val="center"/>
+            <w:hideMark/>
+          </w:tcPr>
+          <w:p>
+            <w:pPr>
+              <w:spacing w:after="0" w:line="240" w:lineRule="auto"/>
+              <w:rPr>
+                <w:rFonts w:ascii="Times New Roman" w:eastAsia="Times New Roman" w:hAnsi="Times New Roman" w:cs="Times New Roman"/>
+                <w:sz w:val="24"/>
+                <w:szCs w:val="24"/>
+                <w:lang w:eastAsia="es-CO"/>
+              </w:rPr>
+            </w:pPr>
+            <w:r>
+              <w:rPr>
+                <w:rFonts w:ascii="Times New Roman" w:eastAsia="Times New Roman" w:hAnsi="Times New Roman" w:cs="Times New Roman"/>
+                <w:sz w:val="24"/>
+                <w:szCs w:val="24"/>
+                <w:lang w:eastAsia="es-CO"/>
+              </w:rPr>
+              <w:t>Precipitación, temperatura media, humedad relativa, brillo solar, evapotranspiración</w:t>
+            </w:r>
+          </w:p>
+        </w:tc>
+        <w:tc>
+          <w:tcPr>
+            <w:tcW w:w="0" w:type="auto"/>
+            <w:vAlign w:val="center"/>
+            <w:hideMark/>
+          </w:tcPr>
+          <w:p>
+            <w:pPr>
+              <w:spacing w:after="0" w:line="240" w:lineRule="auto"/>
+              <w:rPr>
+                <w:rFonts w:ascii="Times New Roman" w:eastAsia="Times New Roman" w:hAnsi="Times New Roman" w:cs="Times New Roman"/>
+                <w:sz w:val="24"/>
+                <w:szCs w:val="24"/>
+                <w:lang w:eastAsia="es-CO"/>
+              </w:rPr>
+            </w:pPr>
+            <w:r>
+              <w:rPr>
+                <w:rFonts w:ascii="Times New Roman" w:eastAsia="Times New Roman" w:hAnsi="Times New Roman" w:cs="Times New Roman"/>
+                <w:sz w:val="24"/>
+                <w:szCs w:val="24"/>
+                <w:lang w:eastAsia="es-CO"/>
+              </w:rPr>
+              <w:t>Nacional (departamental / estaciones). Periodicidad diaria y mensual.</w:t>
+            </w:r>
+          </w:p>
+        </w:tc>
+        <w:tc>
+          <w:tcPr>
+            <w:tcW w:w="0" w:type="auto"/>
+            <w:vAlign w:val="center"/>
+            <w:hideMark/>
+          </w:tcPr>
+          <w:p>
+            <w:pPr>
+              <w:spacing w:after="0" w:line="240" w:lineRule="auto"/>
+              <w:rPr>
+                <w:rFonts w:ascii="Times New Roman" w:eastAsia="Times New Roman" w:hAnsi="Times New Roman" w:cs="Times New Roman"/>
+                <w:sz w:val="24"/>
+                <w:szCs w:val="24"/>
+                <w:lang w:eastAsia="es-CO"/>
+              </w:rPr>
+            </w:pPr>
+            <w:r>
+              <w:rPr>
+                <w:rFonts w:ascii="Times New Roman" w:eastAsia="Times New Roman" w:hAnsi="Times New Roman" w:cs="Times New Roman"/>
+                <w:sz w:val="24"/>
+                <w:szCs w:val="24"/>
+                <w:lang w:eastAsia="es-CO"/>
+              </w:rPr>
+              <w:t>CSV, XLS. Descarga pública IDEAM y repositorios institucionales.</w:t>
+            </w:r>
+          </w:p>
+        </w:tc>
+        <w:tc>
+          <w:tcPr>
+            <w:tcW w:w="2225" w:type="dxa"/>
+            <w:vAlign w:val="center"/>
+            <w:hideMark/>
+          </w:tcPr>
+          <w:p>
+            <w:pPr>
+              <w:spacing w:after="0" w:line="240" w:lineRule="auto"/>
+              <w:rPr>
+                <w:rFonts w:ascii="Times New Roman" w:eastAsia="Times New Roman" w:hAnsi="Times New Roman" w:cs="Times New Roman"/>
+                <w:sz w:val="24"/>
+                <w:szCs w:val="24"/>
+                <w:lang w:eastAsia="es-CO"/>
+              </w:rPr>
+            </w:pPr>
+            <w:r>
+              <w:rPr>
+                <w:rFonts w:ascii="Times New Roman" w:eastAsia="Times New Roman" w:hAnsi="Times New Roman" w:cs="Times New Roman"/>
+                <w:sz w:val="24"/>
+                <w:szCs w:val="24"/>
+                <w:lang w:eastAsia="es-CO"/>
+              </w:rPr>
+              <w:t>Variable explicativa principal para evaluar la influencia del clima en la producción.</w:t>
+            </w:r>
+          </w:p>
+        </w:tc>
+      </w:tr>
+      <w:tr>
+        <w:trPr>
+          <w:tblCellSpacing w:w="15" w:type="dxa"/>
+        </w:trPr>
+        <w:tc>
+          <w:tcPr>
+            <w:tcW w:w="0" w:type="auto"/>
+            <w:vAlign w:val="center"/>
+            <w:hideMark/>
+          </w:tcPr>
+          <w:p>
+            <w:pPr>
+              <w:spacing w:after="0" w:line="240" w:lineRule="auto"/>
+              <w:rPr>
+                <w:rFonts w:ascii="Times New Roman" w:eastAsia="Times New Roman" w:hAnsi="Times New Roman" w:cs="Times New Roman"/>
+                <w:sz w:val="24"/>
+                <w:szCs w:val="24"/>
+                <w:lang w:eastAsia="es-CO"/>
+              </w:rPr>
+            </w:pPr>
+            <w:r>
+              <w:rPr>
+                <w:rFonts w:ascii="Times New Roman" w:eastAsia="Times New Roman" w:hAnsi="Times New Roman" w:cs="Times New Roman"/>
+                <w:b/>
+                <w:bCs/>
+                <w:sz w:val="24"/>
+                <w:szCs w:val="24"/>
+                <w:lang w:eastAsia="es-CO"/>
+              </w:rPr>
+              <w:t xml:space="preserve">MODIS – NASA / Google </w:t>
+            </w:r>
+            <w:proofErr w:type="spellStart"/>
+            <w:r>
+              <w:rPr>
+                <w:rFonts w:ascii="Times New Roman" w:eastAsia="Times New Roman" w:hAnsi="Times New Roman" w:cs="Times New Roman"/>
+                <w:b/>
+                <w:bCs/>
+                <w:sz w:val="24"/>
+                <w:szCs w:val="24"/>
+                <w:lang w:eastAsia="es-CO"/>
+              </w:rPr>
+              <w:t>Earth</w:t>
+            </w:r>
+            <w:proofErr w:type="spellEnd"/>
+            <w:r>
+              <w:rPr>
+                <w:rFonts w:ascii="Times New Roman" w:eastAsia="Times New Roman" w:hAnsi="Times New Roman" w:cs="Times New Roman"/>
+                <w:b/>
+                <w:bCs/>
+                <w:sz w:val="24"/>
+                <w:szCs w:val="24"/>
+                <w:lang w:eastAsia="es-CO"/>
+              </w:rPr>
+              <w:t xml:space="preserve"> </w:t>
+            </w:r>
+            <w:proofErr w:type="spellStart"/>
+            <w:r>
+              <w:rPr>
+                <w:rFonts w:ascii="Times New Roman" w:eastAsia="Times New Roman" w:hAnsi="Times New Roman" w:cs="Times New Roman"/>
+                <w:b/>
+                <w:bCs/>
+                <w:sz w:val="24"/>
+                <w:szCs w:val="24"/>
+                <w:lang w:eastAsia="es-CO"/>
+              </w:rPr>
+              <w:t>Engine</w:t>
+            </w:r>
+            <w:proofErr w:type="spellEnd"/>
+          </w:p>
+        </w:tc>
+        <w:tc>
+          <w:tcPr>
+            <w:tcW w:w="0" w:type="auto"/>
+            <w:vAlign w:val="center"/>
+            <w:hideMark/>
+          </w:tcPr>
+          <w:p>
+            <w:pPr>
+              <w:spacing w:after="0" w:line="240" w:lineRule="auto"/>
+              <w:rPr>
+                <w:rFonts w:ascii="Times New Roman" w:eastAsia="Times New Roman" w:hAnsi="Times New Roman" w:cs="Times New Roman"/>
+                <w:sz w:val="24"/>
+                <w:szCs w:val="24"/>
+                <w:lang w:eastAsia="es-CO"/>
+              </w:rPr>
+            </w:pPr>
+            <w:r>
+              <w:rPr>
+                <w:rFonts w:ascii="Times New Roman" w:eastAsia="Times New Roman" w:hAnsi="Times New Roman" w:cs="Times New Roman"/>
+                <w:sz w:val="24"/>
+                <w:szCs w:val="24"/>
+                <w:lang w:eastAsia="es-CO"/>
+              </w:rPr>
+              <w:t>Satelital (índices de vegetación)</w:t>
+            </w:r>
+          </w:p>
+        </w:tc>
+        <w:tc>
+          <w:tcPr>
+            <w:tcW w:w="0" w:type="auto"/>
+            <w:vAlign w:val="center"/>
+            <w:hideMark/>
+          </w:tcPr>
+          <w:p>
+            <w:pPr>
+              <w:spacing w:after="0" w:line="240" w:lineRule="auto"/>
+              <w:rPr>
+                <w:rFonts w:ascii="Times New Roman" w:eastAsia="Times New Roman" w:hAnsi="Times New Roman" w:cs="Times New Roman"/>
+                <w:sz w:val="24"/>
+                <w:szCs w:val="24"/>
+                <w:lang w:eastAsia="es-CO"/>
+              </w:rPr>
+            </w:pPr>
+            <w:r>
+              <w:rPr>
+                <w:rFonts w:ascii="Times New Roman" w:eastAsia="Times New Roman" w:hAnsi="Times New Roman" w:cs="Times New Roman"/>
+                <w:sz w:val="24"/>
+                <w:szCs w:val="24"/>
+                <w:lang w:eastAsia="es-CO"/>
+              </w:rPr>
+              <w:t>NDVI (</w:t>
+            </w:r>
+            <w:proofErr w:type="spellStart"/>
+            <w:r>
+              <w:rPr>
+                <w:rFonts w:ascii="Times New Roman" w:eastAsia="Times New Roman" w:hAnsi="Times New Roman" w:cs="Times New Roman"/>
+                <w:sz w:val="24"/>
+                <w:szCs w:val="24"/>
+                <w:lang w:eastAsia="es-CO"/>
+              </w:rPr>
+              <w:t>Normalized</w:t>
+            </w:r>
+            <w:proofErr w:type="spellEnd"/>
+            <w:r>
+              <w:rPr>
+                <w:rFonts w:ascii="Times New Roman" w:eastAsia="Times New Roman" w:hAnsi="Times New Roman" w:cs="Times New Roman"/>
+                <w:sz w:val="24"/>
+                <w:szCs w:val="24"/>
+                <w:lang w:eastAsia="es-CO"/>
+              </w:rPr>
+              <w:t xml:space="preserve"> </w:t>
+            </w:r>
+            <w:proofErr w:type="spellStart"/>
+            <w:r>
+              <w:rPr>
+                <w:rFonts w:ascii="Times New Roman" w:eastAsia="Times New Roman" w:hAnsi="Times New Roman" w:cs="Times New Roman"/>
+                <w:sz w:val="24"/>
+                <w:szCs w:val="24"/>
+                <w:lang w:eastAsia="es-CO"/>
+              </w:rPr>
+              <w:t>Difference</w:t>
+            </w:r>
+            <w:proofErr w:type="spellEnd"/>
+            <w:r>
+              <w:rPr>
+                <w:rFonts w:ascii="Times New Roman" w:eastAsia="Times New Roman" w:hAnsi="Times New Roman" w:cs="Times New Roman"/>
+                <w:sz w:val="24"/>
+                <w:szCs w:val="24"/>
+                <w:lang w:eastAsia="es-CO"/>
+              </w:rPr>
+              <w:t xml:space="preserve"> </w:t>
+            </w:r>
+            <w:proofErr w:type="spellStart"/>
+            <w:r>
+              <w:rPr>
+                <w:rFonts w:ascii="Times New Roman" w:eastAsia="Times New Roman" w:hAnsi="Times New Roman" w:cs="Times New Roman"/>
+                <w:sz w:val="24"/>
+                <w:szCs w:val="24"/>
+                <w:lang w:eastAsia="es-CO"/>
+              </w:rPr>
+              <w:t>Vegetation</w:t>
+            </w:r>
+            <w:proofErr w:type="spellEnd"/>
+            <w:r>
+              <w:rPr>
+                <w:rFonts w:ascii="Times New Roman" w:eastAsia="Times New Roman" w:hAnsi="Times New Roman" w:cs="Times New Roman"/>
+                <w:sz w:val="24"/>
+                <w:szCs w:val="24"/>
+                <w:lang w:eastAsia="es-CO"/>
+              </w:rPr>
+              <w:t xml:space="preserve"> </w:t>
+            </w:r>
+            <w:proofErr w:type="spellStart"/>
+            <w:r>
+              <w:rPr>
+                <w:rFonts w:ascii="Times New Roman" w:eastAsia="Times New Roman" w:hAnsi="Times New Roman" w:cs="Times New Roman"/>
+                <w:sz w:val="24"/>
+                <w:szCs w:val="24"/>
+                <w:lang w:eastAsia="es-CO"/>
+              </w:rPr>
+              <w:t>Index</w:t>
+            </w:r>
+            <w:proofErr w:type="spellEnd"/>
+            <w:r>
+              <w:rPr>
+                <w:rFonts w:ascii="Times New Roman" w:eastAsia="Times New Roman" w:hAnsi="Times New Roman" w:cs="Times New Roman"/>
+                <w:sz w:val="24"/>
+                <w:szCs w:val="24"/>
+                <w:lang w:eastAsia="es-CO"/>
+              </w:rPr>
+              <w:t>), EVI (</w:t>
+            </w:r>
+            <w:proofErr w:type="spellStart"/>
+            <w:r>
+              <w:rPr>
+                <w:rFonts w:ascii="Times New Roman" w:eastAsia="Times New Roman" w:hAnsi="Times New Roman" w:cs="Times New Roman"/>
+                <w:sz w:val="24"/>
+                <w:szCs w:val="24"/>
+                <w:lang w:eastAsia="es-CO"/>
+              </w:rPr>
+              <w:t>Enhanced</w:t>
+            </w:r>
+            <w:proofErr w:type="spellEnd"/>
+            <w:r>
+              <w:rPr>
+                <w:rFonts w:ascii="Times New Roman" w:eastAsia="Times New Roman" w:hAnsi="Times New Roman" w:cs="Times New Roman"/>
+                <w:sz w:val="24"/>
+                <w:szCs w:val="24"/>
+                <w:lang w:eastAsia="es-CO"/>
+              </w:rPr>
+              <w:t xml:space="preserve"> </w:t>
+            </w:r>
+            <w:proofErr w:type="spellStart"/>
+            <w:r>
+              <w:rPr>
+                <w:rFonts w:ascii="Times New Roman" w:eastAsia="Times New Roman" w:hAnsi="Times New Roman" w:cs="Times New Roman"/>
+                <w:sz w:val="24"/>
+                <w:szCs w:val="24"/>
+                <w:lang w:eastAsia="es-CO"/>
+              </w:rPr>
+              <w:t>Vegetation</w:t>
+            </w:r>
+            <w:proofErr w:type="spellEnd"/>
+            <w:r>
+              <w:rPr>
+                <w:rFonts w:ascii="Times New Roman" w:eastAsia="Times New Roman" w:hAnsi="Times New Roman" w:cs="Times New Roman"/>
+                <w:sz w:val="24"/>
+                <w:szCs w:val="24"/>
+                <w:lang w:eastAsia="es-CO"/>
+              </w:rPr>
+              <w:t xml:space="preserve"> </w:t>
+            </w:r>
+            <w:proofErr w:type="spellStart"/>
+            <w:r>
+              <w:rPr>
+                <w:rFonts w:ascii="Times New Roman" w:eastAsia="Times New Roman" w:hAnsi="Times New Roman" w:cs="Times New Roman"/>
+                <w:sz w:val="24"/>
+                <w:szCs w:val="24"/>
+                <w:lang w:eastAsia="es-CO"/>
+              </w:rPr>
+              <w:t>Index</w:t>
+            </w:r>
+            <w:proofErr w:type="spellEnd"/>
+            <w:r>
+              <w:rPr>
+                <w:rFonts w:ascii="Times New Roman" w:eastAsia="Times New Roman" w:hAnsi="Times New Roman" w:cs="Times New Roman"/>
+                <w:sz w:val="24"/>
+                <w:szCs w:val="24"/>
+                <w:lang w:eastAsia="es-CO"/>
+              </w:rPr>
+              <w:t>)</w:t>
+            </w:r>
+          </w:p>
+        </w:tc>
+        <w:tc>
+          <w:tcPr>
+            <w:tcW w:w="0" w:type="auto"/>
+            <w:vAlign w:val="center"/>
+            <w:hideMark/>
+          </w:tcPr>
+          <w:p>
+            <w:pPr>
+              <w:spacing w:after="0" w:line="240" w:lineRule="auto"/>
+              <w:rPr>
+                <w:rFonts w:ascii="Times New Roman" w:eastAsia="Times New Roman" w:hAnsi="Times New Roman" w:cs="Times New Roman"/>
+                <w:sz w:val="24"/>
+                <w:szCs w:val="24"/>
+                <w:lang w:eastAsia="es-CO"/>
+              </w:rPr>
+            </w:pPr>
+            <w:r>
+              <w:rPr>
+                <w:rFonts w:ascii="Times New Roman" w:eastAsia="Times New Roman" w:hAnsi="Times New Roman" w:cs="Times New Roman"/>
+                <w:sz w:val="24"/>
+                <w:szCs w:val="24"/>
+                <w:lang w:eastAsia="es-CO"/>
+              </w:rPr>
+              <w:t>Cobertura nacional con resolución espacial de 250 m. Series mensuales 2015–2025.</w:t>
+            </w:r>
+          </w:p>
+        </w:tc>
+        <w:tc>
+          <w:tcPr>
+            <w:tcW w:w="0" w:type="auto"/>
+            <w:vAlign w:val="center"/>
+            <w:hideMark/>
+          </w:tcPr>
+          <w:p>
+            <w:pPr>
+              <w:spacing w:after="0" w:line="240" w:lineRule="auto"/>
+              <w:rPr>
+                <w:rFonts w:ascii="Times New Roman" w:eastAsia="Times New Roman" w:hAnsi="Times New Roman" w:cs="Times New Roman"/>
+                <w:sz w:val="24"/>
+                <w:szCs w:val="24"/>
+                <w:lang w:eastAsia="es-CO"/>
+              </w:rPr>
+            </w:pPr>
+            <w:r>
+              <w:rPr>
+                <w:rFonts w:ascii="Times New Roman" w:eastAsia="Times New Roman" w:hAnsi="Times New Roman" w:cs="Times New Roman"/>
+                <w:sz w:val="24"/>
+                <w:szCs w:val="24"/>
+                <w:lang w:eastAsia="es-CO"/>
+              </w:rPr>
+              <w:t xml:space="preserve">CSV exportado desde Google </w:t>
+            </w:r>
+            <w:proofErr w:type="spellStart"/>
+            <w:r>
+              <w:rPr>
+                <w:rFonts w:ascii="Times New Roman" w:eastAsia="Times New Roman" w:hAnsi="Times New Roman" w:cs="Times New Roman"/>
+                <w:sz w:val="24"/>
+                <w:szCs w:val="24"/>
+                <w:lang w:eastAsia="es-CO"/>
+              </w:rPr>
+              <w:t>Earth</w:t>
+            </w:r>
+            <w:proofErr w:type="spellEnd"/>
+            <w:r>
+              <w:rPr>
+                <w:rFonts w:ascii="Times New Roman" w:eastAsia="Times New Roman" w:hAnsi="Times New Roman" w:cs="Times New Roman"/>
+                <w:sz w:val="24"/>
+                <w:szCs w:val="24"/>
+                <w:lang w:eastAsia="es-CO"/>
+              </w:rPr>
+              <w:t xml:space="preserve"> </w:t>
+            </w:r>
+            <w:proofErr w:type="spellStart"/>
+            <w:r>
+              <w:rPr>
+                <w:rFonts w:ascii="Times New Roman" w:eastAsia="Times New Roman" w:hAnsi="Times New Roman" w:cs="Times New Roman"/>
+                <w:sz w:val="24"/>
+                <w:szCs w:val="24"/>
+                <w:lang w:eastAsia="es-CO"/>
+              </w:rPr>
+              <w:t>Engine</w:t>
+            </w:r>
+            <w:proofErr w:type="spellEnd"/>
+            <w:r>
+              <w:rPr>
+                <w:rFonts w:ascii="Times New Roman" w:eastAsia="Times New Roman" w:hAnsi="Times New Roman" w:cs="Times New Roman"/>
+                <w:sz w:val="24"/>
+                <w:szCs w:val="24"/>
+                <w:lang w:eastAsia="es-CO"/>
+              </w:rPr>
+              <w:t>.</w:t>
+            </w:r>
+          </w:p>
+        </w:tc>
+        <w:tc>
+          <w:tcPr>
+            <w:tcW w:w="2225" w:type="dxa"/>
+            <w:vAlign w:val="center"/>
+            <w:hideMark/>
+          </w:tcPr>
+          <w:p>
+            <w:pPr>
+              <w:spacing w:after="0" w:line="240" w:lineRule="auto"/>
+              <w:rPr>
+                <w:rFonts w:ascii="Times New Roman" w:eastAsia="Times New Roman" w:hAnsi="Times New Roman" w:cs="Times New Roman"/>
+                <w:sz w:val="24"/>
+                <w:szCs w:val="24"/>
+                <w:lang w:eastAsia="es-CO"/>
+              </w:rPr>
+            </w:pPr>
+            <w:r>
+              <w:rPr>
+                <w:rFonts w:ascii="Times New Roman" w:eastAsia="Times New Roman" w:hAnsi="Times New Roman" w:cs="Times New Roman"/>
+                <w:sz w:val="24"/>
+                <w:szCs w:val="24"/>
+                <w:lang w:eastAsia="es-CO"/>
+              </w:rPr>
+              <w:t>Indicadores de vigor vegetal y respuesta del cultivo a la variabilidad climática.</w:t>
+            </w:r>
+          </w:p>
+        </w:tc>
+      </w:tr>
+      <w:tr>
+        <w:trPr>
+          <w:tblCellSpacing w:w="15" w:type="dxa"/>
+        </w:trPr>
+        <w:tc>
+          <w:tcPr>
+            <w:tcW w:w="0" w:type="auto"/>
+            <w:vAlign w:val="center"/>
+            <w:hideMark/>
+          </w:tcPr>
+          <w:p>
+            <w:pPr>
+              <w:spacing w:after="0" w:line="240" w:lineRule="auto"/>
+              <w:rPr>
+                <w:rFonts w:ascii="Times New Roman" w:eastAsia="Times New Roman" w:hAnsi="Times New Roman" w:cs="Times New Roman"/>
+                <w:sz w:val="24"/>
+                <w:szCs w:val="24"/>
+                <w:lang w:eastAsia="es-CO"/>
+              </w:rPr>
+            </w:pPr>
+            <w:r>
+              <w:rPr>
+                <w:rFonts w:ascii="Times New Roman" w:eastAsia="Times New Roman" w:hAnsi="Times New Roman" w:cs="Times New Roman"/>
+                <w:b/>
+                <w:bCs/>
+                <w:sz w:val="24"/>
+                <w:szCs w:val="24"/>
+                <w:lang w:eastAsia="es-CO"/>
+              </w:rPr>
+              <w:t>FNC – Federación Nacional de Cafeteros</w:t>
+            </w:r>
+          </w:p>
+        </w:tc>
+        <w:tc>
+          <w:tcPr>
+            <w:tcW w:w="0" w:type="auto"/>
+            <w:vAlign w:val="center"/>
+            <w:hideMark/>
+          </w:tcPr>
+          <w:p>
+            <w:pPr>
+              <w:spacing w:after="0" w:line="240" w:lineRule="auto"/>
+              <w:rPr>
+                <w:rFonts w:ascii="Times New Roman" w:eastAsia="Times New Roman" w:hAnsi="Times New Roman" w:cs="Times New Roman"/>
+                <w:sz w:val="24"/>
+                <w:szCs w:val="24"/>
+                <w:lang w:eastAsia="es-CO"/>
+              </w:rPr>
+            </w:pPr>
+            <w:r>
+              <w:rPr>
+                <w:rFonts w:ascii="Times New Roman" w:eastAsia="Times New Roman" w:hAnsi="Times New Roman" w:cs="Times New Roman"/>
+                <w:sz w:val="24"/>
+                <w:szCs w:val="24"/>
+                <w:lang w:eastAsia="es-CO"/>
+              </w:rPr>
+              <w:t>Productiva / Agrícola</w:t>
+            </w:r>
+          </w:p>
+        </w:tc>
+        <w:tc>
+          <w:tcPr>
+            <w:tcW w:w="0" w:type="auto"/>
+            <w:vAlign w:val="center"/>
+            <w:hideMark/>
+          </w:tcPr>
+          <w:p>
+            <w:pPr>
+              <w:spacing w:after="0" w:line="240" w:lineRule="auto"/>
+              <w:rPr>
+                <w:rFonts w:ascii="Times New Roman" w:eastAsia="Times New Roman" w:hAnsi="Times New Roman" w:cs="Times New Roman"/>
+                <w:sz w:val="24"/>
+                <w:szCs w:val="24"/>
+                <w:lang w:eastAsia="es-CO"/>
+              </w:rPr>
+            </w:pPr>
+            <w:r>
+              <w:rPr>
+                <w:rFonts w:ascii="Times New Roman" w:eastAsia="Times New Roman" w:hAnsi="Times New Roman" w:cs="Times New Roman"/>
+                <w:sz w:val="24"/>
+                <w:szCs w:val="24"/>
+                <w:lang w:eastAsia="es-CO"/>
+              </w:rPr>
+              <w:t>Producción total, rendimiento por hectárea, área cultivada, precios internos del café.</w:t>
+            </w:r>
+          </w:p>
+        </w:tc>
+        <w:tc>
+          <w:tcPr>
+            <w:tcW w:w="0" w:type="auto"/>
+            <w:vAlign w:val="center"/>
+            <w:hideMark/>
+          </w:tcPr>
+          <w:p>
+            <w:pPr>
+              <w:spacing w:after="0" w:line="240" w:lineRule="auto"/>
+              <w:rPr>
+                <w:rFonts w:ascii="Times New Roman" w:eastAsia="Times New Roman" w:hAnsi="Times New Roman" w:cs="Times New Roman"/>
+                <w:sz w:val="24"/>
+                <w:szCs w:val="24"/>
+                <w:lang w:eastAsia="es-CO"/>
+              </w:rPr>
+            </w:pPr>
+            <w:r>
+              <w:rPr>
+                <w:rFonts w:ascii="Times New Roman" w:eastAsia="Times New Roman" w:hAnsi="Times New Roman" w:cs="Times New Roman"/>
+                <w:sz w:val="24"/>
+                <w:szCs w:val="24"/>
+                <w:lang w:eastAsia="es-CO"/>
+              </w:rPr>
+              <w:t>Desagregada por departamento y año (2010–2025).</w:t>
+            </w:r>
+          </w:p>
+        </w:tc>
+        <w:tc>
+          <w:tcPr>
+            <w:tcW w:w="0" w:type="auto"/>
+            <w:vAlign w:val="center"/>
+            <w:hideMark/>
+          </w:tcPr>
+          <w:p>
+            <w:pPr>
+              <w:spacing w:after="0" w:line="240" w:lineRule="auto"/>
+              <w:rPr>
+                <w:rFonts w:ascii="Times New Roman" w:eastAsia="Times New Roman" w:hAnsi="Times New Roman" w:cs="Times New Roman"/>
+                <w:sz w:val="24"/>
+                <w:szCs w:val="24"/>
+                <w:lang w:eastAsia="es-CO"/>
+              </w:rPr>
+            </w:pPr>
+            <w:r>
+              <w:rPr>
+                <w:rFonts w:ascii="Times New Roman" w:eastAsia="Times New Roman" w:hAnsi="Times New Roman" w:cs="Times New Roman"/>
+                <w:sz w:val="24"/>
+                <w:szCs w:val="24"/>
+                <w:lang w:eastAsia="es-CO"/>
+              </w:rPr>
+              <w:t>XLS o CSV. Solicitud institucional / bases históricas públicas.</w:t>
+            </w:r>
+          </w:p>
+        </w:tc>
+        <w:tc>
+          <w:tcPr>
+            <w:tcW w:w="2225" w:type="dxa"/>
+            <w:vAlign w:val="center"/>
+            <w:hideMark/>
+          </w:tcPr>
+          <w:p>
+            <w:pPr>
+              <w:spacing w:after="0" w:line="240" w:lineRule="auto"/>
+              <w:rPr>
+                <w:rFonts w:ascii="Times New Roman" w:eastAsia="Times New Roman" w:hAnsi="Times New Roman" w:cs="Times New Roman"/>
+                <w:sz w:val="24"/>
+                <w:szCs w:val="24"/>
+                <w:lang w:eastAsia="es-CO"/>
+              </w:rPr>
+            </w:pPr>
+            <w:r>
+              <w:rPr>
+                <w:rFonts w:ascii="Times New Roman" w:eastAsia="Times New Roman" w:hAnsi="Times New Roman" w:cs="Times New Roman"/>
+                <w:sz w:val="24"/>
+                <w:szCs w:val="24"/>
+                <w:lang w:eastAsia="es-CO"/>
+              </w:rPr>
+              <w:t>Variable objetivo (target) del modelo predictivo y base para cálculo de pérdidas.</w:t>
+            </w:r>
+          </w:p>
+        </w:tc>
+      </w:tr>
+      <w:tr>
+        <w:trPr>
+          <w:tblCellSpacing w:w="15" w:type="dxa"/>
+        </w:trPr>
+        <w:tc>
+          <w:tcPr>
+            <w:tcW w:w="0" w:type="auto"/>
+            <w:vAlign w:val="center"/>
+            <w:hideMark/>
+          </w:tcPr>
+          <w:p>
+            <w:pPr>
+              <w:spacing w:after="0" w:line="240" w:lineRule="auto"/>
+              <w:rPr>
+                <w:rFonts w:ascii="Times New Roman" w:eastAsia="Times New Roman" w:hAnsi="Times New Roman" w:cs="Times New Roman"/>
+                <w:sz w:val="24"/>
+                <w:szCs w:val="24"/>
+                <w:lang w:eastAsia="es-CO"/>
+              </w:rPr>
+            </w:pPr>
+            <w:r>
+              <w:rPr>
+                <w:rFonts w:ascii="Times New Roman" w:eastAsia="Times New Roman" w:hAnsi="Times New Roman" w:cs="Times New Roman"/>
+                <w:b/>
+                <w:bCs/>
+                <w:sz w:val="24"/>
+                <w:szCs w:val="24"/>
+                <w:lang w:eastAsia="es-CO"/>
+              </w:rPr>
+              <w:t>DANE – Departamento Administrativo Nacional de Estadística</w:t>
+            </w:r>
+          </w:p>
+        </w:tc>
+        <w:tc>
+          <w:tcPr>
+            <w:tcW w:w="0" w:type="auto"/>
+            <w:vAlign w:val="center"/>
+            <w:hideMark/>
+          </w:tcPr>
+          <w:p>
+            <w:pPr>
+              <w:spacing w:after="0" w:line="240" w:lineRule="auto"/>
+              <w:rPr>
+                <w:rFonts w:ascii="Times New Roman" w:eastAsia="Times New Roman" w:hAnsi="Times New Roman" w:cs="Times New Roman"/>
+                <w:sz w:val="24"/>
+                <w:szCs w:val="24"/>
+                <w:lang w:eastAsia="es-CO"/>
+              </w:rPr>
+            </w:pPr>
+            <w:r>
+              <w:rPr>
+                <w:rFonts w:ascii="Times New Roman" w:eastAsia="Times New Roman" w:hAnsi="Times New Roman" w:cs="Times New Roman"/>
+                <w:sz w:val="24"/>
+                <w:szCs w:val="24"/>
+                <w:lang w:eastAsia="es-CO"/>
+              </w:rPr>
+              <w:t>Económica / Agropecuaria</w:t>
+            </w:r>
+          </w:p>
+        </w:tc>
+        <w:tc>
+          <w:tcPr>
+            <w:tcW w:w="0" w:type="auto"/>
+            <w:vAlign w:val="center"/>
+            <w:hideMark/>
+          </w:tcPr>
+          <w:p>
+            <w:pPr>
+              <w:spacing w:after="0" w:line="240" w:lineRule="auto"/>
+              <w:rPr>
+                <w:rFonts w:ascii="Times New Roman" w:eastAsia="Times New Roman" w:hAnsi="Times New Roman" w:cs="Times New Roman"/>
+                <w:sz w:val="24"/>
+                <w:szCs w:val="24"/>
+                <w:lang w:eastAsia="es-CO"/>
+              </w:rPr>
+            </w:pPr>
+            <w:r>
+              <w:rPr>
+                <w:rFonts w:ascii="Times New Roman" w:eastAsia="Times New Roman" w:hAnsi="Times New Roman" w:cs="Times New Roman"/>
+                <w:sz w:val="24"/>
+                <w:szCs w:val="24"/>
+                <w:lang w:eastAsia="es-CO"/>
+              </w:rPr>
+              <w:t>PIB agropecuario, área sembrada, censos agrícolas, exportaciones.</w:t>
+            </w:r>
+          </w:p>
+        </w:tc>
+        <w:tc>
+          <w:tcPr>
+            <w:tcW w:w="0" w:type="auto"/>
+            <w:vAlign w:val="center"/>
+            <w:hideMark/>
+          </w:tcPr>
+          <w:p>
+            <w:pPr>
+              <w:spacing w:after="0" w:line="240" w:lineRule="auto"/>
+              <w:rPr>
+                <w:rFonts w:ascii="Times New Roman" w:eastAsia="Times New Roman" w:hAnsi="Times New Roman" w:cs="Times New Roman"/>
+                <w:sz w:val="24"/>
+                <w:szCs w:val="24"/>
+                <w:lang w:eastAsia="es-CO"/>
+              </w:rPr>
+            </w:pPr>
+            <w:r>
+              <w:rPr>
+                <w:rFonts w:ascii="Times New Roman" w:eastAsia="Times New Roman" w:hAnsi="Times New Roman" w:cs="Times New Roman"/>
+                <w:sz w:val="24"/>
+                <w:szCs w:val="24"/>
+                <w:lang w:eastAsia="es-CO"/>
+              </w:rPr>
+              <w:t>Regional / nacional, anual.</w:t>
+            </w:r>
+          </w:p>
+        </w:tc>
+        <w:tc>
+          <w:tcPr>
+            <w:tcW w:w="0" w:type="auto"/>
+            <w:vAlign w:val="center"/>
+            <w:hideMark/>
+          </w:tcPr>
+          <w:p>
+            <w:pPr>
+              <w:spacing w:after="0" w:line="240" w:lineRule="auto"/>
+              <w:rPr>
+                <w:rFonts w:ascii="Times New Roman" w:eastAsia="Times New Roman" w:hAnsi="Times New Roman" w:cs="Times New Roman"/>
+                <w:sz w:val="24"/>
+                <w:szCs w:val="24"/>
+                <w:lang w:eastAsia="es-CO"/>
+              </w:rPr>
+            </w:pPr>
+            <w:r>
+              <w:rPr>
+                <w:rFonts w:ascii="Times New Roman" w:eastAsia="Times New Roman" w:hAnsi="Times New Roman" w:cs="Times New Roman"/>
+                <w:sz w:val="24"/>
+                <w:szCs w:val="24"/>
+                <w:lang w:eastAsia="es-CO"/>
+              </w:rPr>
+              <w:t>XLS / API DANE.</w:t>
+            </w:r>
+          </w:p>
+        </w:tc>
+        <w:tc>
+          <w:tcPr>
+            <w:tcW w:w="2225" w:type="dxa"/>
+            <w:vAlign w:val="center"/>
+            <w:hideMark/>
+          </w:tcPr>
+          <w:p>
+            <w:pPr>
+              <w:spacing w:after="0" w:line="240" w:lineRule="auto"/>
+              <w:rPr>
+                <w:rFonts w:ascii="Times New Roman" w:eastAsia="Times New Roman" w:hAnsi="Times New Roman" w:cs="Times New Roman"/>
+                <w:sz w:val="24"/>
+                <w:szCs w:val="24"/>
+                <w:lang w:eastAsia="es-CO"/>
+              </w:rPr>
+            </w:pPr>
+            <w:r>
+              <w:rPr>
+                <w:rFonts w:ascii="Times New Roman" w:eastAsia="Times New Roman" w:hAnsi="Times New Roman" w:cs="Times New Roman"/>
+                <w:sz w:val="24"/>
+                <w:szCs w:val="24"/>
+                <w:lang w:eastAsia="es-CO"/>
+              </w:rPr>
+              <w:t>Variables de contexto y control para la calibración económica del modelo.</w:t>
+            </w:r>
+          </w:p>
+        </w:tc>
+      </w:tr>
+    </w:tbl>
+    <w:p>
+      <w:pPr>
+        <w:spacing w:after="0" w:line="240" w:lineRule="auto"/>
+        <w:rPr>
+          <w:rFonts w:ascii="Times New Roman" w:eastAsia="Times New Roman" w:hAnsi="Times New Roman" w:cs="Times New Roman"/>
+          <w:sz w:val="24"/>
+          <w:szCs w:val="24"/>
+          <w:lang w:eastAsia="es-CO"/>
+        </w:rPr>
+      </w:pPr>
+    </w:p>
+    <w:p>
+      <w:pPr>
+        <w:spacing w:after="0" w:line="240" w:lineRule="auto"/>
+        <w:rPr>
+          <w:rFonts w:ascii="Times New Roman" w:eastAsia="Times New Roman" w:hAnsi="Times New Roman" w:cs="Times New Roman"/>
+          <w:sz w:val="24"/>
+          <w:szCs w:val="24"/>
+          <w:lang w:eastAsia="es-CO"/>
+        </w:rPr>
+      </w:pPr>
+    </w:p>
+    <w:p>
+      <w:pPr>
+        <w:spacing w:after="0" w:line="240" w:lineRule="auto"/>
+        <w:rPr>
+          <w:rFonts w:ascii="Times New Roman" w:eastAsia="Times New Roman" w:hAnsi="Times New Roman" w:cs="Times New Roman"/>
+          <w:sz w:val="24"/>
+          <w:szCs w:val="24"/>
+          <w:lang w:eastAsia="es-CO"/>
+        </w:rPr>
+      </w:pPr>
+    </w:p>
+    <w:p>
+      <w:pPr>
+        <w:spacing w:after="0" w:line="240" w:lineRule="auto"/>
+        <w:rPr>
+          <w:rFonts w:ascii="Times New Roman" w:eastAsia="Times New Roman" w:hAnsi="Times New Roman" w:cs="Times New Roman"/>
+          <w:sz w:val="24"/>
+          <w:szCs w:val="24"/>
+          <w:lang w:eastAsia="es-CO"/>
+        </w:rPr>
+      </w:pPr>
+    </w:p>
+    <w:p>
+      <w:pPr>
+        <w:spacing w:before="100" w:beforeAutospacing="1" w:after="100" w:afterAutospacing="1" w:line="240" w:lineRule="auto"/>
+        <w:outlineLvl w:val="2"/>
+        <w:rPr>
+          <w:rFonts w:ascii="Times New Roman" w:eastAsia="Times New Roman" w:hAnsi="Times New Roman" w:cs="Times New Roman"/>
+          <w:b/>
+          <w:bCs/>
+          <w:sz w:val="27"/>
+          <w:szCs w:val="27"/>
+          <w:lang w:eastAsia="es-CO"/>
+        </w:rPr>
+      </w:pPr>
+      <w:r>
+        <w:rPr>
+          <w:rFonts w:ascii="Times New Roman" w:eastAsia="Times New Roman" w:hAnsi="Times New Roman" w:cs="Times New Roman"/>
+          <w:b/>
+          <w:bCs/>
+          <w:sz w:val="27"/>
+          <w:szCs w:val="27"/>
+          <w:lang w:eastAsia="es-CO"/>
+        </w:rPr>
+        <w:t>Tratamiento general de los datos</w:t>
+      </w:r>
+    </w:p>
+    <w:p>
+      <w:pPr>
+        <w:numPr>
+          <w:ilvl w:val="0"/>
+          <w:numId w:val="3"/>
+        </w:numPr>
+        <w:spacing w:before="100" w:beforeAutospacing="1" w:after="100" w:afterAutospacing="1" w:line="240" w:lineRule="auto"/>
+        <w:rPr>
+          <w:rFonts w:ascii="Times New Roman" w:eastAsia="Times New Roman" w:hAnsi="Times New Roman" w:cs="Times New Roman"/>
+          <w:sz w:val="24"/>
+          <w:szCs w:val="24"/>
+          <w:lang w:eastAsia="es-CO"/>
+        </w:rPr>
+      </w:pPr>
+      <w:r>
+        <w:rPr>
+          <w:rFonts w:ascii="Times New Roman" w:eastAsia="Times New Roman" w:hAnsi="Times New Roman" w:cs="Times New Roman"/>
+          <w:b/>
+          <w:bCs/>
+          <w:sz w:val="24"/>
+          <w:szCs w:val="24"/>
+          <w:lang w:eastAsia="es-CO"/>
+        </w:rPr>
+        <w:t>Unificación temporal y espacial:</w:t>
+      </w:r>
+      <w:r>
+        <w:rPr>
+          <w:rFonts w:ascii="Times New Roman" w:eastAsia="Times New Roman" w:hAnsi="Times New Roman" w:cs="Times New Roman"/>
+          <w:sz w:val="24"/>
+          <w:szCs w:val="24"/>
+          <w:lang w:eastAsia="es-CO"/>
+        </w:rPr>
+        <w:t xml:space="preserve"> todos los registros se agregan a nivel mensual por departamento o municipio, usando un identificador geográfico común.</w:t>
+      </w:r>
+    </w:p>
+    <w:p>
+      <w:pPr>
+        <w:numPr>
+          <w:ilvl w:val="0"/>
+          <w:numId w:val="3"/>
+        </w:numPr>
+        <w:spacing w:before="100" w:beforeAutospacing="1" w:after="100" w:afterAutospacing="1" w:line="240" w:lineRule="auto"/>
+        <w:rPr>
+          <w:rFonts w:ascii="Times New Roman" w:eastAsia="Times New Roman" w:hAnsi="Times New Roman" w:cs="Times New Roman"/>
+          <w:sz w:val="24"/>
+          <w:szCs w:val="24"/>
+          <w:lang w:eastAsia="es-CO"/>
+        </w:rPr>
+      </w:pPr>
+      <w:r>
+        <w:rPr>
+          <w:rFonts w:ascii="Times New Roman" w:eastAsia="Times New Roman" w:hAnsi="Times New Roman" w:cs="Times New Roman"/>
+          <w:b/>
+          <w:bCs/>
+          <w:sz w:val="24"/>
+          <w:szCs w:val="24"/>
+          <w:lang w:eastAsia="es-CO"/>
+        </w:rPr>
+        <w:t>Limpieza y normalización:</w:t>
+      </w:r>
+      <w:r>
+        <w:rPr>
+          <w:rFonts w:ascii="Times New Roman" w:eastAsia="Times New Roman" w:hAnsi="Times New Roman" w:cs="Times New Roman"/>
+          <w:sz w:val="24"/>
+          <w:szCs w:val="24"/>
+          <w:lang w:eastAsia="es-CO"/>
+        </w:rPr>
+        <w:t xml:space="preserve"> eliminación de duplicados, control de valores atípicos, interpolación de faltantes y conversión de unidades.</w:t>
+      </w:r>
+    </w:p>
+    <w:p>
+      <w:pPr>
+        <w:numPr>
+          <w:ilvl w:val="0"/>
+          <w:numId w:val="3"/>
+        </w:numPr>
+        <w:spacing w:before="100" w:beforeAutospacing="1" w:after="100" w:afterAutospacing="1" w:line="240" w:lineRule="auto"/>
+        <w:rPr>
+          <w:rFonts w:ascii="Times New Roman" w:eastAsia="Times New Roman" w:hAnsi="Times New Roman" w:cs="Times New Roman"/>
+          <w:sz w:val="24"/>
+          <w:szCs w:val="24"/>
+          <w:lang w:eastAsia="es-CO"/>
+        </w:rPr>
+      </w:pPr>
+      <w:r>
+        <w:rPr>
+          <w:rFonts w:ascii="Times New Roman" w:eastAsia="Times New Roman" w:hAnsi="Times New Roman" w:cs="Times New Roman"/>
+          <w:b/>
+          <w:bCs/>
+          <w:sz w:val="24"/>
+          <w:szCs w:val="24"/>
+          <w:lang w:eastAsia="es-CO"/>
+        </w:rPr>
+        <w:t>Control de versiones:</w:t>
+      </w:r>
+      <w:r>
+        <w:rPr>
+          <w:rFonts w:ascii="Times New Roman" w:eastAsia="Times New Roman" w:hAnsi="Times New Roman" w:cs="Times New Roman"/>
+          <w:sz w:val="24"/>
+          <w:szCs w:val="24"/>
+          <w:lang w:eastAsia="es-CO"/>
+        </w:rPr>
+        <w:t xml:space="preserve"> los conjuntos se almacenan bajo un esquema de </w:t>
+      </w:r>
+      <w:proofErr w:type="spellStart"/>
+      <w:r>
+        <w:rPr>
+          <w:rFonts w:ascii="Times New Roman" w:eastAsia="Times New Roman" w:hAnsi="Times New Roman" w:cs="Times New Roman"/>
+          <w:b/>
+          <w:bCs/>
+          <w:sz w:val="24"/>
+          <w:szCs w:val="24"/>
+          <w:lang w:eastAsia="es-CO"/>
+        </w:rPr>
+        <w:t>versionamiento</w:t>
+      </w:r>
+      <w:proofErr w:type="spellEnd"/>
+      <w:r>
+        <w:rPr>
+          <w:rFonts w:ascii="Times New Roman" w:eastAsia="Times New Roman" w:hAnsi="Times New Roman" w:cs="Times New Roman"/>
+          <w:b/>
+          <w:bCs/>
+          <w:sz w:val="24"/>
+          <w:szCs w:val="24"/>
+          <w:lang w:eastAsia="es-CO"/>
+        </w:rPr>
+        <w:t xml:space="preserve"> con DVC</w:t>
+      </w:r>
+      <w:r>
+        <w:rPr>
+          <w:rFonts w:ascii="Times New Roman" w:eastAsia="Times New Roman" w:hAnsi="Times New Roman" w:cs="Times New Roman"/>
+          <w:sz w:val="24"/>
+          <w:szCs w:val="24"/>
+          <w:lang w:eastAsia="es-CO"/>
+        </w:rPr>
+        <w:t>, lo que permite rastrear modificaciones y garantizar la reproducibilidad del pipeline.</w:t>
+      </w:r>
+    </w:p>
+    <w:p>
+      <w:pPr>
+        <w:numPr>
+          <w:ilvl w:val="0"/>
+          <w:numId w:val="3"/>
+        </w:numPr>
+        <w:spacing w:before="100" w:beforeAutospacing="1" w:after="100" w:afterAutospacing="1" w:line="240" w:lineRule="auto"/>
+        <w:rPr>
+          <w:rFonts w:ascii="Times New Roman" w:eastAsia="Times New Roman" w:hAnsi="Times New Roman" w:cs="Times New Roman"/>
+          <w:sz w:val="24"/>
+          <w:szCs w:val="24"/>
+          <w:lang w:eastAsia="es-CO"/>
+        </w:rPr>
+      </w:pPr>
+      <w:r>
+        <w:rPr>
+          <w:rFonts w:ascii="Times New Roman" w:eastAsia="Times New Roman" w:hAnsi="Times New Roman" w:cs="Times New Roman"/>
+          <w:b/>
+          <w:bCs/>
+          <w:sz w:val="24"/>
+          <w:szCs w:val="24"/>
+          <w:lang w:eastAsia="es-CO"/>
+        </w:rPr>
+        <w:t xml:space="preserve">Estructura final del </w:t>
+      </w:r>
+      <w:proofErr w:type="spellStart"/>
+      <w:r>
+        <w:rPr>
+          <w:rFonts w:ascii="Times New Roman" w:eastAsia="Times New Roman" w:hAnsi="Times New Roman" w:cs="Times New Roman"/>
+          <w:b/>
+          <w:bCs/>
+          <w:sz w:val="24"/>
+          <w:szCs w:val="24"/>
+          <w:lang w:eastAsia="es-CO"/>
+        </w:rPr>
+        <w:t>dataset</w:t>
+      </w:r>
+      <w:proofErr w:type="spellEnd"/>
+      <w:r>
+        <w:rPr>
+          <w:rFonts w:ascii="Times New Roman" w:eastAsia="Times New Roman" w:hAnsi="Times New Roman" w:cs="Times New Roman"/>
+          <w:b/>
+          <w:bCs/>
+          <w:sz w:val="24"/>
+          <w:szCs w:val="24"/>
+          <w:lang w:eastAsia="es-CO"/>
+        </w:rPr>
+        <w:t>:</w:t>
+      </w:r>
+      <w:r>
+        <w:rPr>
+          <w:rFonts w:ascii="Times New Roman" w:eastAsia="Times New Roman" w:hAnsi="Times New Roman" w:cs="Times New Roman"/>
+          <w:sz w:val="24"/>
+          <w:szCs w:val="24"/>
+          <w:lang w:eastAsia="es-CO"/>
+        </w:rPr>
+        <w:br/>
+        <w:t>Cada fila representa una observación mensual por región, con columnas para variables climáticas, índices NDVI/EVI y rendimiento productivo del café.</w:t>
       </w:r>
     </w:p>
     <w:p/>
@@ -1308,9 +2823,9 @@
     </w:lvl>
   </w:abstractNum>
   <w:abstractNum w:abstractNumId="1" w15:restartNumberingAfterBreak="0">
-    <w:nsid w:val="6D133553"/>
+    <w:nsid w:val="50882B3D"/>
     <w:multiLevelType w:val="multilevel"/>
-    <w:tmpl w:val="D58C0142"/>
+    <w:tmpl w:val="F7C4A19A"/>
     <w:lvl w:ilvl="0">
       <w:start w:val="1"/>
       <w:numFmt w:val="bullet"/>
@@ -1456,10 +2971,162 @@
       </w:rPr>
     </w:lvl>
   </w:abstractNum>
+  <w:abstractNum w:abstractNumId="2" w15:restartNumberingAfterBreak="0">
+    <w:nsid w:val="6D133553"/>
+    <w:multiLevelType w:val="multilevel"/>
+    <w:tmpl w:val="D58C0142"/>
+    <w:lvl w:ilvl="0">
+      <w:start w:val="1"/>
+      <w:numFmt w:val="bullet"/>
+      <w:lvlText w:val=""/>
+      <w:lvlJc w:val="left"/>
+      <w:pPr>
+        <w:tabs>
+          <w:tab w:val="num" w:pos="720"/>
+        </w:tabs>
+        <w:ind w:left="720" w:hanging="360"/>
+      </w:pPr>
+      <w:rPr>
+        <w:rFonts w:ascii="Symbol" w:hAnsi="Symbol" w:hint="default"/>
+        <w:sz w:val="20"/>
+      </w:rPr>
+    </w:lvl>
+    <w:lvl w:ilvl="1" w:tentative="1">
+      <w:start w:val="1"/>
+      <w:numFmt w:val="bullet"/>
+      <w:lvlText w:val="o"/>
+      <w:lvlJc w:val="left"/>
+      <w:pPr>
+        <w:tabs>
+          <w:tab w:val="num" w:pos="1440"/>
+        </w:tabs>
+        <w:ind w:left="1440" w:hanging="360"/>
+      </w:pPr>
+      <w:rPr>
+        <w:rFonts w:ascii="Courier New" w:hAnsi="Courier New" w:hint="default"/>
+        <w:sz w:val="20"/>
+      </w:rPr>
+    </w:lvl>
+    <w:lvl w:ilvl="2" w:tentative="1">
+      <w:start w:val="1"/>
+      <w:numFmt w:val="bullet"/>
+      <w:lvlText w:val=""/>
+      <w:lvlJc w:val="left"/>
+      <w:pPr>
+        <w:tabs>
+          <w:tab w:val="num" w:pos="2160"/>
+        </w:tabs>
+        <w:ind w:left="2160" w:hanging="360"/>
+      </w:pPr>
+      <w:rPr>
+        <w:rFonts w:ascii="Wingdings" w:hAnsi="Wingdings" w:hint="default"/>
+        <w:sz w:val="20"/>
+      </w:rPr>
+    </w:lvl>
+    <w:lvl w:ilvl="3" w:tentative="1">
+      <w:start w:val="1"/>
+      <w:numFmt w:val="bullet"/>
+      <w:lvlText w:val=""/>
+      <w:lvlJc w:val="left"/>
+      <w:pPr>
+        <w:tabs>
+          <w:tab w:val="num" w:pos="2880"/>
+        </w:tabs>
+        <w:ind w:left="2880" w:hanging="360"/>
+      </w:pPr>
+      <w:rPr>
+        <w:rFonts w:ascii="Wingdings" w:hAnsi="Wingdings" w:hint="default"/>
+        <w:sz w:val="20"/>
+      </w:rPr>
+    </w:lvl>
+    <w:lvl w:ilvl="4" w:tentative="1">
+      <w:start w:val="1"/>
+      <w:numFmt w:val="bullet"/>
+      <w:lvlText w:val=""/>
+      <w:lvlJc w:val="left"/>
+      <w:pPr>
+        <w:tabs>
+          <w:tab w:val="num" w:pos="3600"/>
+        </w:tabs>
+        <w:ind w:left="3600" w:hanging="360"/>
+      </w:pPr>
+      <w:rPr>
+        <w:rFonts w:ascii="Wingdings" w:hAnsi="Wingdings" w:hint="default"/>
+        <w:sz w:val="20"/>
+      </w:rPr>
+    </w:lvl>
+    <w:lvl w:ilvl="5" w:tentative="1">
+      <w:start w:val="1"/>
+      <w:numFmt w:val="bullet"/>
+      <w:lvlText w:val=""/>
+      <w:lvlJc w:val="left"/>
+      <w:pPr>
+        <w:tabs>
+          <w:tab w:val="num" w:pos="4320"/>
+        </w:tabs>
+        <w:ind w:left="4320" w:hanging="360"/>
+      </w:pPr>
+      <w:rPr>
+        <w:rFonts w:ascii="Wingdings" w:hAnsi="Wingdings" w:hint="default"/>
+        <w:sz w:val="20"/>
+      </w:rPr>
+    </w:lvl>
+    <w:lvl w:ilvl="6" w:tentative="1">
+      <w:start w:val="1"/>
+      <w:numFmt w:val="bullet"/>
+      <w:lvlText w:val=""/>
+      <w:lvlJc w:val="left"/>
+      <w:pPr>
+        <w:tabs>
+          <w:tab w:val="num" w:pos="5040"/>
+        </w:tabs>
+        <w:ind w:left="5040" w:hanging="360"/>
+      </w:pPr>
+      <w:rPr>
+        <w:rFonts w:ascii="Wingdings" w:hAnsi="Wingdings" w:hint="default"/>
+        <w:sz w:val="20"/>
+      </w:rPr>
+    </w:lvl>
+    <w:lvl w:ilvl="7" w:tentative="1">
+      <w:start w:val="1"/>
+      <w:numFmt w:val="bullet"/>
+      <w:lvlText w:val=""/>
+      <w:lvlJc w:val="left"/>
+      <w:pPr>
+        <w:tabs>
+          <w:tab w:val="num" w:pos="5760"/>
+        </w:tabs>
+        <w:ind w:left="5760" w:hanging="360"/>
+      </w:pPr>
+      <w:rPr>
+        <w:rFonts w:ascii="Wingdings" w:hAnsi="Wingdings" w:hint="default"/>
+        <w:sz w:val="20"/>
+      </w:rPr>
+    </w:lvl>
+    <w:lvl w:ilvl="8" w:tentative="1">
+      <w:start w:val="1"/>
+      <w:numFmt w:val="bullet"/>
+      <w:lvlText w:val=""/>
+      <w:lvlJc w:val="left"/>
+      <w:pPr>
+        <w:tabs>
+          <w:tab w:val="num" w:pos="6480"/>
+        </w:tabs>
+        <w:ind w:left="6480" w:hanging="360"/>
+      </w:pPr>
+      <w:rPr>
+        <w:rFonts w:ascii="Wingdings" w:hAnsi="Wingdings" w:hint="default"/>
+        <w:sz w:val="20"/>
+      </w:rPr>
+    </w:lvl>
+  </w:abstractNum>
   <w:num w:numId="1">
     <w:abstractNumId w:val="0"/>
   </w:num>
   <w:num w:numId="2">
+    <w:abstractNumId w:val="2"/>
+  </w:num>
+  <w:num w:numId="3">
     <w:abstractNumId w:val="1"/>
   </w:num>
 </w:numbering>

</xml_diff>

<commit_message>
Exploración Climatológica - Doc
</commit_message>
<xml_diff>
--- a/Entregas/Entrega 1 Proyecto DSA.docx
+++ b/Entregas/Entrega 1 Proyecto DSA.docx
@@ -310,17 +310,6 @@
         </w:rPr>
         <w:t xml:space="preserve"> 2025</w:t>
       </w:r>
-    </w:p>
-    <w:p>
-      <w:pPr>
-        <w:spacing w:after="0" w:line="240" w:lineRule="auto"/>
-        <w:rPr>
-          <w:rFonts w:ascii="Times New Roman" w:eastAsia="Times New Roman" w:hAnsi="Times New Roman" w:cs="Times New Roman"/>
-          <w:sz w:val="24"/>
-          <w:szCs w:val="24"/>
-          <w:lang w:eastAsia="es-CO"/>
-        </w:rPr>
-      </w:pPr>
     </w:p>
     <w:p>
       <w:pPr>
@@ -2929,7 +2918,6 @@
         <w:t xml:space="preserve"> con resultados, métricas y recomendaciones para su aplicación práctica en aseguradoras y cooperativas agrícolas.</w:t>
       </w:r>
     </w:p>
-    <w:p/>
     <w:p>
       <w:pPr>
         <w:spacing w:before="100" w:beforeAutospacing="1" w:after="100" w:afterAutospacing="1" w:line="240" w:lineRule="auto"/>
@@ -2954,29 +2942,46 @@
           <w:szCs w:val="36"/>
           <w:lang w:eastAsia="es-CO"/>
         </w:rPr>
-        <w:t>Descripción de los conjuntos de datos a emplear</w:t>
-      </w:r>
-    </w:p>
-    <w:p>
-      <w:pPr>
-        <w:spacing w:before="100" w:beforeAutospacing="1" w:after="100" w:afterAutospacing="1" w:line="240" w:lineRule="auto"/>
-        <w:rPr>
-          <w:rFonts w:ascii="Times New Roman" w:eastAsia="Times New Roman" w:hAnsi="Times New Roman" w:cs="Times New Roman"/>
-          <w:sz w:val="24"/>
-          <w:szCs w:val="24"/>
-          <w:lang w:eastAsia="es-CO"/>
-        </w:rPr>
-      </w:pPr>
-      <w:r>
-        <w:rPr>
-          <w:rFonts w:ascii="Times New Roman" w:eastAsia="Times New Roman" w:hAnsi="Times New Roman" w:cs="Times New Roman"/>
-          <w:sz w:val="24"/>
-          <w:szCs w:val="24"/>
-          <w:lang w:eastAsia="es-CO"/>
-        </w:rPr>
-        <w:t xml:space="preserve">El desarrollo del modelo analítico requiere integrar diversas fuentes de información que reflejen las condiciones </w:t>
-      </w:r>
-      <w:r>
+        <w:t>Exploración de los datos</w:t>
+      </w:r>
+    </w:p>
+    <w:p>
+      <w:pPr>
+        <w:spacing w:after="0" w:line="240" w:lineRule="auto"/>
+        <w:jc w:val="both"/>
+        <w:rPr>
+          <w:rFonts w:ascii="Times New Roman" w:eastAsia="Times New Roman" w:hAnsi="Times New Roman" w:cs="Times New Roman"/>
+          <w:sz w:val="24"/>
+          <w:szCs w:val="24"/>
+          <w:lang w:eastAsia="es-CO"/>
+        </w:rPr>
+      </w:pPr>
+      <w:r>
+        <w:rPr>
+          <w:rFonts w:ascii="Times New Roman" w:eastAsia="Times New Roman" w:hAnsi="Times New Roman" w:cs="Times New Roman"/>
+          <w:sz w:val="24"/>
+          <w:szCs w:val="24"/>
+          <w:lang w:eastAsia="es-CO"/>
+        </w:rPr>
+        <w:t xml:space="preserve">El propósito del análisis está en familiarizarse con los datos, identificar patrones, correlaciones y anomalías, que puedan influir sobre la ejecución del proyecto. Estos datos dentro de las posibilidades han sido ajustados al mismo nivel de granularidad establecida (series mensuales en un periodo entre el 2010 y 2025) de tal manera que se pueda manejar uniformidad y correlación entre los mismos. </w:t>
+      </w:r>
+    </w:p>
+    <w:p>
+      <w:pPr>
+        <w:spacing w:after="0" w:line="240" w:lineRule="auto"/>
+        <w:jc w:val="both"/>
+        <w:rPr>
+          <w:rFonts w:ascii="Times New Roman" w:eastAsia="Times New Roman" w:hAnsi="Times New Roman" w:cs="Times New Roman"/>
+          <w:sz w:val="24"/>
+          <w:szCs w:val="24"/>
+          <w:lang w:eastAsia="es-CO"/>
+        </w:rPr>
+      </w:pPr>
+    </w:p>
+    <w:p>
+      <w:pPr>
+        <w:spacing w:after="0" w:line="240" w:lineRule="auto"/>
+        <w:jc w:val="both"/>
         <w:rPr>
           <w:rFonts w:ascii="Times New Roman" w:eastAsia="Times New Roman" w:hAnsi="Times New Roman" w:cs="Times New Roman"/>
           <w:b/>
@@ -2985,27 +2990,7 @@
           <w:szCs w:val="24"/>
           <w:lang w:eastAsia="es-CO"/>
         </w:rPr>
-        <w:t>climáticas, satelitales, productivas y económicas</w:t>
-      </w:r>
-      <w:r>
-        <w:rPr>
-          <w:rFonts w:ascii="Times New Roman" w:eastAsia="Times New Roman" w:hAnsi="Times New Roman" w:cs="Times New Roman"/>
-          <w:sz w:val="24"/>
-          <w:szCs w:val="24"/>
-          <w:lang w:eastAsia="es-CO"/>
-        </w:rPr>
-        <w:t xml:space="preserve"> del sector cafetero colombiano.</w:t>
-      </w:r>
-      <w:r>
-        <w:rPr>
-          <w:rFonts w:ascii="Times New Roman" w:eastAsia="Times New Roman" w:hAnsi="Times New Roman" w:cs="Times New Roman"/>
-          <w:sz w:val="24"/>
-          <w:szCs w:val="24"/>
-          <w:lang w:eastAsia="es-CO"/>
-        </w:rPr>
-        <w:br/>
-        <w:t xml:space="preserve">Los datos seleccionados garantizan cobertura temporal (2010-2025), espacial (departamental y municipal) y temática suficiente para modelar la relación entre </w:t>
-      </w:r>
+      </w:pPr>
       <w:r>
         <w:rPr>
           <w:rFonts w:ascii="Times New Roman" w:eastAsia="Times New Roman" w:hAnsi="Times New Roman" w:cs="Times New Roman"/>
@@ -3015,16 +3000,873 @@
           <w:szCs w:val="24"/>
           <w:lang w:eastAsia="es-CO"/>
         </w:rPr>
-        <w:t>clima – vegetación – rendimiento</w:t>
-      </w:r>
-      <w:r>
-        <w:rPr>
-          <w:rFonts w:ascii="Times New Roman" w:eastAsia="Times New Roman" w:hAnsi="Times New Roman" w:cs="Times New Roman"/>
+        <w:t>Variables climatológicas.</w:t>
+      </w:r>
+    </w:p>
+    <w:p>
+      <w:pPr>
+        <w:spacing w:after="0" w:line="240" w:lineRule="auto"/>
+        <w:jc w:val="both"/>
+        <w:rPr>
+          <w:rFonts w:ascii="Times New Roman" w:eastAsia="Times New Roman" w:hAnsi="Times New Roman" w:cs="Times New Roman"/>
+          <w:sz w:val="24"/>
+          <w:szCs w:val="24"/>
+          <w:lang w:eastAsia="es-CO"/>
+        </w:rPr>
+      </w:pPr>
+      <w:r>
+        <w:rPr>
+          <w:rFonts w:ascii="Times New Roman" w:eastAsia="Times New Roman" w:hAnsi="Times New Roman" w:cs="Times New Roman"/>
+          <w:sz w:val="24"/>
+          <w:szCs w:val="24"/>
+          <w:lang w:eastAsia="es-CO"/>
+        </w:rPr>
+        <w:t xml:space="preserve">Se emplean datos provenientes de las estaciones </w:t>
+      </w:r>
+      <w:proofErr w:type="spellStart"/>
+      <w:r>
+        <w:rPr>
+          <w:rFonts w:ascii="Times New Roman" w:eastAsia="Times New Roman" w:hAnsi="Times New Roman" w:cs="Times New Roman"/>
+          <w:sz w:val="24"/>
+          <w:szCs w:val="24"/>
+          <w:lang w:eastAsia="es-CO"/>
+        </w:rPr>
+        <w:t>metereológicas</w:t>
+      </w:r>
+      <w:proofErr w:type="spellEnd"/>
+      <w:r>
+        <w:rPr>
+          <w:rFonts w:ascii="Times New Roman" w:eastAsia="Times New Roman" w:hAnsi="Times New Roman" w:cs="Times New Roman"/>
+          <w:sz w:val="24"/>
+          <w:szCs w:val="24"/>
+          <w:lang w:eastAsia="es-CO"/>
+        </w:rPr>
+        <w:t xml:space="preserve"> del IDEAM que se encuentran circundantes a la región cafetera en Boyacá, caracterizada por 11 municipios, se identifican un total de 129 estaciones útiles que se encuentran clasificadas de la siguiente manera: </w:t>
+      </w:r>
+      <w:r>
+        <w:rPr>
+          <w:rFonts w:ascii="Times New Roman" w:eastAsia="Times New Roman" w:hAnsi="Times New Roman" w:cs="Times New Roman"/>
+          <w:sz w:val="24"/>
+          <w:szCs w:val="24"/>
+          <w:lang w:eastAsia="es-CO"/>
+        </w:rPr>
+        <w:br/>
+      </w:r>
+    </w:p>
+    <w:tbl>
+      <w:tblPr>
+        <w:tblStyle w:val="TableGrid"/>
+        <w:tblW w:w="0" w:type="auto"/>
+        <w:jc w:val="center"/>
+        <w:tblLook w:val="0000" w:firstRow="0" w:lastRow="0" w:firstColumn="0" w:lastColumn="0" w:noHBand="0" w:noVBand="0"/>
+      </w:tblPr>
+      <w:tblGrid>
+        <w:gridCol w:w="2503"/>
+        <w:gridCol w:w="1177"/>
+      </w:tblGrid>
+      <w:tr>
+        <w:trPr>
+          <w:jc w:val="center"/>
+        </w:trPr>
+        <w:tc>
+          <w:tcPr>
+            <w:tcW w:w="0" w:type="auto"/>
+            <w:shd w:val="clear" w:color="auto" w:fill="BFBFBF" w:themeFill="background1" w:themeFillShade="BF"/>
+          </w:tcPr>
+          <w:p>
+            <w:pPr>
+              <w:jc w:val="center"/>
+              <w:rPr>
+                <w:rFonts w:ascii="Times New Roman" w:eastAsia="Times New Roman" w:hAnsi="Times New Roman" w:cs="Times New Roman"/>
+                <w:b/>
+                <w:bCs/>
+                <w:sz w:val="24"/>
+                <w:szCs w:val="24"/>
+                <w:lang w:eastAsia="es-CO"/>
+              </w:rPr>
+            </w:pPr>
+            <w:r>
+              <w:rPr>
+                <w:rFonts w:ascii="Times New Roman" w:eastAsia="Times New Roman" w:hAnsi="Times New Roman" w:cs="Times New Roman"/>
+                <w:b/>
+                <w:bCs/>
+                <w:sz w:val="24"/>
+                <w:szCs w:val="24"/>
+                <w:lang w:eastAsia="es-CO"/>
+              </w:rPr>
+              <w:t>Categoría</w:t>
+            </w:r>
+          </w:p>
+        </w:tc>
+        <w:tc>
+          <w:tcPr>
+            <w:tcW w:w="0" w:type="auto"/>
+            <w:shd w:val="clear" w:color="auto" w:fill="BFBFBF" w:themeFill="background1" w:themeFillShade="BF"/>
+          </w:tcPr>
+          <w:p>
+            <w:pPr>
+              <w:jc w:val="center"/>
+              <w:rPr>
+                <w:rFonts w:ascii="Times New Roman" w:eastAsia="Times New Roman" w:hAnsi="Times New Roman" w:cs="Times New Roman"/>
+                <w:b/>
+                <w:bCs/>
+                <w:sz w:val="24"/>
+                <w:szCs w:val="24"/>
+                <w:lang w:eastAsia="es-CO"/>
+              </w:rPr>
+            </w:pPr>
+            <w:r>
+              <w:rPr>
+                <w:rFonts w:ascii="Times New Roman" w:eastAsia="Times New Roman" w:hAnsi="Times New Roman" w:cs="Times New Roman"/>
+                <w:b/>
+                <w:bCs/>
+                <w:sz w:val="24"/>
+                <w:szCs w:val="24"/>
+                <w:lang w:eastAsia="es-CO"/>
+              </w:rPr>
+              <w:t>Cantidad</w:t>
+            </w:r>
+          </w:p>
+        </w:tc>
+      </w:tr>
+      <w:tr>
+        <w:trPr>
+          <w:jc w:val="center"/>
+        </w:trPr>
+        <w:tc>
+          <w:tcPr>
+            <w:tcW w:w="0" w:type="auto"/>
+          </w:tcPr>
+          <w:p>
+            <w:pPr>
+              <w:jc w:val="both"/>
+              <w:rPr>
+                <w:rFonts w:ascii="Times New Roman" w:eastAsia="Times New Roman" w:hAnsi="Times New Roman" w:cs="Times New Roman"/>
+                <w:sz w:val="24"/>
+                <w:szCs w:val="24"/>
+                <w:lang w:eastAsia="es-CO"/>
+              </w:rPr>
+            </w:pPr>
+            <w:r>
+              <w:rPr>
+                <w:rFonts w:ascii="Times New Roman" w:eastAsia="Times New Roman" w:hAnsi="Times New Roman" w:cs="Times New Roman"/>
+                <w:sz w:val="24"/>
+                <w:szCs w:val="24"/>
+                <w:lang w:eastAsia="es-CO"/>
+              </w:rPr>
+              <w:t>Pluviométrica</w:t>
+            </w:r>
+          </w:p>
+        </w:tc>
+        <w:tc>
+          <w:tcPr>
+            <w:tcW w:w="0" w:type="auto"/>
+          </w:tcPr>
+          <w:p>
+            <w:pPr>
+              <w:jc w:val="center"/>
+              <w:rPr>
+                <w:rFonts w:ascii="Times New Roman" w:eastAsia="Times New Roman" w:hAnsi="Times New Roman" w:cs="Times New Roman"/>
+                <w:sz w:val="24"/>
+                <w:szCs w:val="24"/>
+                <w:lang w:eastAsia="es-CO"/>
+              </w:rPr>
+            </w:pPr>
+            <w:r>
+              <w:rPr>
+                <w:rFonts w:ascii="Times New Roman" w:eastAsia="Times New Roman" w:hAnsi="Times New Roman" w:cs="Times New Roman"/>
+                <w:sz w:val="24"/>
+                <w:szCs w:val="24"/>
+                <w:lang w:eastAsia="es-CO"/>
+              </w:rPr>
+              <w:t>46</w:t>
+            </w:r>
+          </w:p>
+        </w:tc>
+      </w:tr>
+      <w:tr>
+        <w:trPr>
+          <w:jc w:val="center"/>
+        </w:trPr>
+        <w:tc>
+          <w:tcPr>
+            <w:tcW w:w="0" w:type="auto"/>
+          </w:tcPr>
+          <w:p>
+            <w:pPr>
+              <w:jc w:val="both"/>
+              <w:rPr>
+                <w:rFonts w:ascii="Times New Roman" w:eastAsia="Times New Roman" w:hAnsi="Times New Roman" w:cs="Times New Roman"/>
+                <w:sz w:val="24"/>
+                <w:szCs w:val="24"/>
+                <w:lang w:eastAsia="es-CO"/>
+              </w:rPr>
+            </w:pPr>
+            <w:r>
+              <w:rPr>
+                <w:rFonts w:ascii="Times New Roman" w:eastAsia="Times New Roman" w:hAnsi="Times New Roman" w:cs="Times New Roman"/>
+                <w:sz w:val="24"/>
+                <w:szCs w:val="24"/>
+                <w:lang w:eastAsia="es-CO"/>
+              </w:rPr>
+              <w:t>Climatológica Principal</w:t>
+            </w:r>
+          </w:p>
+        </w:tc>
+        <w:tc>
+          <w:tcPr>
+            <w:tcW w:w="0" w:type="auto"/>
+          </w:tcPr>
+          <w:p>
+            <w:pPr>
+              <w:jc w:val="center"/>
+              <w:rPr>
+                <w:rFonts w:ascii="Times New Roman" w:eastAsia="Times New Roman" w:hAnsi="Times New Roman" w:cs="Times New Roman"/>
+                <w:sz w:val="24"/>
+                <w:szCs w:val="24"/>
+                <w:lang w:eastAsia="es-CO"/>
+              </w:rPr>
+            </w:pPr>
+            <w:r>
+              <w:rPr>
+                <w:rFonts w:ascii="Times New Roman" w:eastAsia="Times New Roman" w:hAnsi="Times New Roman" w:cs="Times New Roman"/>
+                <w:sz w:val="24"/>
+                <w:szCs w:val="24"/>
+                <w:lang w:eastAsia="es-CO"/>
+              </w:rPr>
+              <w:t>27</w:t>
+            </w:r>
+          </w:p>
+        </w:tc>
+      </w:tr>
+      <w:tr>
+        <w:trPr>
+          <w:jc w:val="center"/>
+        </w:trPr>
+        <w:tc>
+          <w:tcPr>
+            <w:tcW w:w="0" w:type="auto"/>
+          </w:tcPr>
+          <w:p>
+            <w:pPr>
+              <w:jc w:val="both"/>
+              <w:rPr>
+                <w:rFonts w:ascii="Times New Roman" w:eastAsia="Times New Roman" w:hAnsi="Times New Roman" w:cs="Times New Roman"/>
+                <w:sz w:val="24"/>
+                <w:szCs w:val="24"/>
+                <w:lang w:eastAsia="es-CO"/>
+              </w:rPr>
+            </w:pPr>
+            <w:proofErr w:type="spellStart"/>
+            <w:r>
+              <w:rPr>
+                <w:rFonts w:ascii="Times New Roman" w:eastAsia="Times New Roman" w:hAnsi="Times New Roman" w:cs="Times New Roman"/>
+                <w:sz w:val="24"/>
+                <w:szCs w:val="24"/>
+                <w:lang w:eastAsia="es-CO"/>
+              </w:rPr>
+              <w:t>Limnimétrica</w:t>
+            </w:r>
+            <w:proofErr w:type="spellEnd"/>
+          </w:p>
+        </w:tc>
+        <w:tc>
+          <w:tcPr>
+            <w:tcW w:w="0" w:type="auto"/>
+          </w:tcPr>
+          <w:p>
+            <w:pPr>
+              <w:jc w:val="center"/>
+              <w:rPr>
+                <w:rFonts w:ascii="Times New Roman" w:eastAsia="Times New Roman" w:hAnsi="Times New Roman" w:cs="Times New Roman"/>
+                <w:sz w:val="24"/>
+                <w:szCs w:val="24"/>
+                <w:lang w:eastAsia="es-CO"/>
+              </w:rPr>
+            </w:pPr>
+            <w:r>
+              <w:rPr>
+                <w:rFonts w:ascii="Times New Roman" w:eastAsia="Times New Roman" w:hAnsi="Times New Roman" w:cs="Times New Roman"/>
+                <w:sz w:val="24"/>
+                <w:szCs w:val="24"/>
+                <w:lang w:eastAsia="es-CO"/>
+              </w:rPr>
+              <w:t>16</w:t>
+            </w:r>
+          </w:p>
+        </w:tc>
+      </w:tr>
+      <w:tr>
+        <w:trPr>
+          <w:jc w:val="center"/>
+        </w:trPr>
+        <w:tc>
+          <w:tcPr>
+            <w:tcW w:w="0" w:type="auto"/>
+          </w:tcPr>
+          <w:p>
+            <w:pPr>
+              <w:jc w:val="both"/>
+              <w:rPr>
+                <w:rFonts w:ascii="Times New Roman" w:eastAsia="Times New Roman" w:hAnsi="Times New Roman" w:cs="Times New Roman"/>
+                <w:sz w:val="24"/>
+                <w:szCs w:val="24"/>
+                <w:lang w:eastAsia="es-CO"/>
+              </w:rPr>
+            </w:pPr>
+            <w:r>
+              <w:rPr>
+                <w:rFonts w:ascii="Times New Roman" w:eastAsia="Times New Roman" w:hAnsi="Times New Roman" w:cs="Times New Roman"/>
+                <w:sz w:val="24"/>
+                <w:szCs w:val="24"/>
+                <w:lang w:eastAsia="es-CO"/>
+              </w:rPr>
+              <w:t>Climática Ordinaria</w:t>
+            </w:r>
+          </w:p>
+        </w:tc>
+        <w:tc>
+          <w:tcPr>
+            <w:tcW w:w="0" w:type="auto"/>
+          </w:tcPr>
+          <w:p>
+            <w:pPr>
+              <w:jc w:val="center"/>
+              <w:rPr>
+                <w:rFonts w:ascii="Times New Roman" w:eastAsia="Times New Roman" w:hAnsi="Times New Roman" w:cs="Times New Roman"/>
+                <w:sz w:val="24"/>
+                <w:szCs w:val="24"/>
+                <w:lang w:eastAsia="es-CO"/>
+              </w:rPr>
+            </w:pPr>
+            <w:r>
+              <w:rPr>
+                <w:rFonts w:ascii="Times New Roman" w:eastAsia="Times New Roman" w:hAnsi="Times New Roman" w:cs="Times New Roman"/>
+                <w:sz w:val="24"/>
+                <w:szCs w:val="24"/>
+                <w:lang w:eastAsia="es-CO"/>
+              </w:rPr>
+              <w:t>13</w:t>
+            </w:r>
+          </w:p>
+        </w:tc>
+      </w:tr>
+      <w:tr>
+        <w:trPr>
+          <w:jc w:val="center"/>
+        </w:trPr>
+        <w:tc>
+          <w:tcPr>
+            <w:tcW w:w="0" w:type="auto"/>
+          </w:tcPr>
+          <w:p>
+            <w:pPr>
+              <w:jc w:val="both"/>
+              <w:rPr>
+                <w:rFonts w:ascii="Times New Roman" w:eastAsia="Times New Roman" w:hAnsi="Times New Roman" w:cs="Times New Roman"/>
+                <w:sz w:val="24"/>
+                <w:szCs w:val="24"/>
+                <w:lang w:eastAsia="es-CO"/>
+              </w:rPr>
+            </w:pPr>
+            <w:proofErr w:type="spellStart"/>
+            <w:r>
+              <w:rPr>
+                <w:rFonts w:ascii="Times New Roman" w:eastAsia="Times New Roman" w:hAnsi="Times New Roman" w:cs="Times New Roman"/>
+                <w:sz w:val="24"/>
+                <w:szCs w:val="24"/>
+                <w:lang w:eastAsia="es-CO"/>
+              </w:rPr>
+              <w:t>Limnigráfica</w:t>
+            </w:r>
+            <w:proofErr w:type="spellEnd"/>
+          </w:p>
+        </w:tc>
+        <w:tc>
+          <w:tcPr>
+            <w:tcW w:w="0" w:type="auto"/>
+          </w:tcPr>
+          <w:p>
+            <w:pPr>
+              <w:jc w:val="center"/>
+              <w:rPr>
+                <w:rFonts w:ascii="Times New Roman" w:eastAsia="Times New Roman" w:hAnsi="Times New Roman" w:cs="Times New Roman"/>
+                <w:sz w:val="24"/>
+                <w:szCs w:val="24"/>
+                <w:lang w:eastAsia="es-CO"/>
+              </w:rPr>
+            </w:pPr>
+            <w:r>
+              <w:rPr>
+                <w:rFonts w:ascii="Times New Roman" w:eastAsia="Times New Roman" w:hAnsi="Times New Roman" w:cs="Times New Roman"/>
+                <w:sz w:val="24"/>
+                <w:szCs w:val="24"/>
+                <w:lang w:eastAsia="es-CO"/>
+              </w:rPr>
+              <w:t>10</w:t>
+            </w:r>
+          </w:p>
+        </w:tc>
+      </w:tr>
+      <w:tr>
+        <w:trPr>
+          <w:jc w:val="center"/>
+        </w:trPr>
+        <w:tc>
+          <w:tcPr>
+            <w:tcW w:w="0" w:type="auto"/>
+          </w:tcPr>
+          <w:p>
+            <w:pPr>
+              <w:jc w:val="both"/>
+              <w:rPr>
+                <w:rFonts w:ascii="Times New Roman" w:eastAsia="Times New Roman" w:hAnsi="Times New Roman" w:cs="Times New Roman"/>
+                <w:sz w:val="24"/>
+                <w:szCs w:val="24"/>
+                <w:lang w:eastAsia="es-CO"/>
+              </w:rPr>
+            </w:pPr>
+            <w:proofErr w:type="spellStart"/>
+            <w:r>
+              <w:rPr>
+                <w:rFonts w:ascii="Times New Roman" w:eastAsia="Times New Roman" w:hAnsi="Times New Roman" w:cs="Times New Roman"/>
+                <w:sz w:val="24"/>
+                <w:szCs w:val="24"/>
+                <w:lang w:eastAsia="es-CO"/>
+              </w:rPr>
+              <w:t>Pluviográfica</w:t>
+            </w:r>
+            <w:proofErr w:type="spellEnd"/>
+          </w:p>
+        </w:tc>
+        <w:tc>
+          <w:tcPr>
+            <w:tcW w:w="0" w:type="auto"/>
+          </w:tcPr>
+          <w:p>
+            <w:pPr>
+              <w:jc w:val="center"/>
+              <w:rPr>
+                <w:rFonts w:ascii="Times New Roman" w:eastAsia="Times New Roman" w:hAnsi="Times New Roman" w:cs="Times New Roman"/>
+                <w:sz w:val="24"/>
+                <w:szCs w:val="24"/>
+                <w:lang w:eastAsia="es-CO"/>
+              </w:rPr>
+            </w:pPr>
+            <w:r>
+              <w:rPr>
+                <w:rFonts w:ascii="Times New Roman" w:eastAsia="Times New Roman" w:hAnsi="Times New Roman" w:cs="Times New Roman"/>
+                <w:sz w:val="24"/>
+                <w:szCs w:val="24"/>
+                <w:lang w:eastAsia="es-CO"/>
+              </w:rPr>
+              <w:t>9</w:t>
+            </w:r>
+          </w:p>
+        </w:tc>
+      </w:tr>
+      <w:tr>
+        <w:trPr>
+          <w:jc w:val="center"/>
+        </w:trPr>
+        <w:tc>
+          <w:tcPr>
+            <w:tcW w:w="0" w:type="auto"/>
+          </w:tcPr>
+          <w:p>
+            <w:pPr>
+              <w:jc w:val="both"/>
+              <w:rPr>
+                <w:rFonts w:ascii="Times New Roman" w:eastAsia="Times New Roman" w:hAnsi="Times New Roman" w:cs="Times New Roman"/>
+                <w:sz w:val="24"/>
+                <w:szCs w:val="24"/>
+                <w:lang w:eastAsia="es-CO"/>
+              </w:rPr>
+            </w:pPr>
+            <w:proofErr w:type="spellStart"/>
+            <w:r>
+              <w:rPr>
+                <w:rFonts w:ascii="Times New Roman" w:eastAsia="Times New Roman" w:hAnsi="Times New Roman" w:cs="Times New Roman"/>
+                <w:sz w:val="24"/>
+                <w:szCs w:val="24"/>
+                <w:lang w:eastAsia="es-CO"/>
+              </w:rPr>
+              <w:t>Metereológica</w:t>
+            </w:r>
+            <w:proofErr w:type="spellEnd"/>
+            <w:r>
+              <w:rPr>
+                <w:rFonts w:ascii="Times New Roman" w:eastAsia="Times New Roman" w:hAnsi="Times New Roman" w:cs="Times New Roman"/>
+                <w:sz w:val="24"/>
+                <w:szCs w:val="24"/>
+                <w:lang w:eastAsia="es-CO"/>
+              </w:rPr>
+              <w:t xml:space="preserve"> Especial</w:t>
+            </w:r>
+          </w:p>
+        </w:tc>
+        <w:tc>
+          <w:tcPr>
+            <w:tcW w:w="0" w:type="auto"/>
+          </w:tcPr>
+          <w:p>
+            <w:pPr>
+              <w:jc w:val="center"/>
+              <w:rPr>
+                <w:rFonts w:ascii="Times New Roman" w:eastAsia="Times New Roman" w:hAnsi="Times New Roman" w:cs="Times New Roman"/>
+                <w:sz w:val="24"/>
+                <w:szCs w:val="24"/>
+                <w:lang w:eastAsia="es-CO"/>
+              </w:rPr>
+            </w:pPr>
+            <w:r>
+              <w:rPr>
+                <w:rFonts w:ascii="Times New Roman" w:eastAsia="Times New Roman" w:hAnsi="Times New Roman" w:cs="Times New Roman"/>
+                <w:sz w:val="24"/>
+                <w:szCs w:val="24"/>
+                <w:lang w:eastAsia="es-CO"/>
+              </w:rPr>
+              <w:t>6</w:t>
+            </w:r>
+          </w:p>
+        </w:tc>
+      </w:tr>
+      <w:tr>
+        <w:trPr>
+          <w:jc w:val="center"/>
+        </w:trPr>
+        <w:tc>
+          <w:tcPr>
+            <w:tcW w:w="0" w:type="auto"/>
+          </w:tcPr>
+          <w:p>
+            <w:pPr>
+              <w:jc w:val="both"/>
+              <w:rPr>
+                <w:rFonts w:ascii="Times New Roman" w:eastAsia="Times New Roman" w:hAnsi="Times New Roman" w:cs="Times New Roman"/>
+                <w:sz w:val="24"/>
+                <w:szCs w:val="24"/>
+                <w:lang w:eastAsia="es-CO"/>
+              </w:rPr>
+            </w:pPr>
+            <w:proofErr w:type="spellStart"/>
+            <w:r>
+              <w:rPr>
+                <w:rFonts w:ascii="Times New Roman" w:eastAsia="Times New Roman" w:hAnsi="Times New Roman" w:cs="Times New Roman"/>
+                <w:sz w:val="24"/>
+                <w:szCs w:val="24"/>
+                <w:lang w:eastAsia="es-CO"/>
+              </w:rPr>
+              <w:t>Agrometereológica</w:t>
+            </w:r>
+            <w:proofErr w:type="spellEnd"/>
+          </w:p>
+        </w:tc>
+        <w:tc>
+          <w:tcPr>
+            <w:tcW w:w="0" w:type="auto"/>
+          </w:tcPr>
+          <w:p>
+            <w:pPr>
+              <w:jc w:val="center"/>
+              <w:rPr>
+                <w:rFonts w:ascii="Times New Roman" w:eastAsia="Times New Roman" w:hAnsi="Times New Roman" w:cs="Times New Roman"/>
+                <w:sz w:val="24"/>
+                <w:szCs w:val="24"/>
+                <w:lang w:eastAsia="es-CO"/>
+              </w:rPr>
+            </w:pPr>
+            <w:r>
+              <w:rPr>
+                <w:rFonts w:ascii="Times New Roman" w:eastAsia="Times New Roman" w:hAnsi="Times New Roman" w:cs="Times New Roman"/>
+                <w:sz w:val="24"/>
+                <w:szCs w:val="24"/>
+                <w:lang w:eastAsia="es-CO"/>
+              </w:rPr>
+              <w:t>1</w:t>
+            </w:r>
+          </w:p>
+        </w:tc>
+      </w:tr>
+      <w:tr>
+        <w:trPr>
+          <w:jc w:val="center"/>
+        </w:trPr>
+        <w:tc>
+          <w:tcPr>
+            <w:tcW w:w="0" w:type="auto"/>
+          </w:tcPr>
+          <w:p>
+            <w:pPr>
+              <w:jc w:val="both"/>
+              <w:rPr>
+                <w:rFonts w:ascii="Times New Roman" w:eastAsia="Times New Roman" w:hAnsi="Times New Roman" w:cs="Times New Roman"/>
+                <w:sz w:val="24"/>
+                <w:szCs w:val="24"/>
+                <w:lang w:eastAsia="es-CO"/>
+              </w:rPr>
+            </w:pPr>
+            <w:r>
+              <w:rPr>
+                <w:rFonts w:ascii="Times New Roman" w:eastAsia="Times New Roman" w:hAnsi="Times New Roman" w:cs="Times New Roman"/>
+                <w:sz w:val="24"/>
+                <w:szCs w:val="24"/>
+                <w:lang w:eastAsia="es-CO"/>
+              </w:rPr>
+              <w:t>Sinóptica principal</w:t>
+            </w:r>
+          </w:p>
+        </w:tc>
+        <w:tc>
+          <w:tcPr>
+            <w:tcW w:w="0" w:type="auto"/>
+          </w:tcPr>
+          <w:p>
+            <w:pPr>
+              <w:jc w:val="center"/>
+              <w:rPr>
+                <w:rFonts w:ascii="Times New Roman" w:eastAsia="Times New Roman" w:hAnsi="Times New Roman" w:cs="Times New Roman"/>
+                <w:sz w:val="24"/>
+                <w:szCs w:val="24"/>
+                <w:lang w:eastAsia="es-CO"/>
+              </w:rPr>
+            </w:pPr>
+            <w:r>
+              <w:rPr>
+                <w:rFonts w:ascii="Times New Roman" w:eastAsia="Times New Roman" w:hAnsi="Times New Roman" w:cs="Times New Roman"/>
+                <w:sz w:val="24"/>
+                <w:szCs w:val="24"/>
+                <w:lang w:eastAsia="es-CO"/>
+              </w:rPr>
+              <w:t>1</w:t>
+            </w:r>
+          </w:p>
+        </w:tc>
+      </w:tr>
+    </w:tbl>
+    <w:p>
+      <w:pPr>
+        <w:spacing w:after="0" w:line="240" w:lineRule="auto"/>
+        <w:jc w:val="both"/>
+        <w:rPr>
+          <w:rFonts w:ascii="Times New Roman" w:eastAsia="Times New Roman" w:hAnsi="Times New Roman" w:cs="Times New Roman"/>
+          <w:sz w:val="24"/>
+          <w:szCs w:val="24"/>
+          <w:lang w:eastAsia="es-CO"/>
+        </w:rPr>
+      </w:pPr>
+    </w:p>
+    <w:p>
+      <w:pPr>
+        <w:spacing w:after="0" w:line="240" w:lineRule="auto"/>
+        <w:jc w:val="both"/>
+        <w:rPr>
+          <w:rFonts w:ascii="Times New Roman" w:eastAsia="Times New Roman" w:hAnsi="Times New Roman" w:cs="Times New Roman"/>
+          <w:sz w:val="24"/>
+          <w:szCs w:val="24"/>
+          <w:lang w:eastAsia="es-CO"/>
+        </w:rPr>
+      </w:pPr>
+    </w:p>
+    <w:p>
+      <w:pPr>
+        <w:pStyle w:val="ListParagraph"/>
+        <w:numPr>
+          <w:ilvl w:val="0"/>
+          <w:numId w:val="4"/>
+        </w:numPr>
+        <w:spacing w:after="0" w:line="240" w:lineRule="auto"/>
+        <w:jc w:val="both"/>
+        <w:rPr>
+          <w:rFonts w:ascii="Times New Roman" w:eastAsia="Times New Roman" w:hAnsi="Times New Roman" w:cs="Times New Roman"/>
+          <w:sz w:val="24"/>
+          <w:szCs w:val="24"/>
+          <w:lang w:eastAsia="es-CO"/>
+        </w:rPr>
+      </w:pPr>
+      <w:r>
+        <w:rPr>
+          <w:rFonts w:ascii="Times New Roman" w:eastAsia="Times New Roman" w:hAnsi="Times New Roman" w:cs="Times New Roman"/>
+          <w:sz w:val="24"/>
+          <w:szCs w:val="24"/>
+          <w:lang w:eastAsia="es-CO"/>
+        </w:rPr>
+        <w:t>Precipitación</w:t>
+      </w:r>
+      <w:r>
+        <w:rPr>
+          <w:rFonts w:ascii="Times New Roman" w:eastAsia="Times New Roman" w:hAnsi="Times New Roman" w:cs="Times New Roman"/>
+          <w:sz w:val="24"/>
+          <w:szCs w:val="24"/>
+          <w:lang w:eastAsia="es-CO"/>
+        </w:rPr>
+        <w:t>. La región cafetera de Boyacá presenta precipitaciones promedio mensuales de 155 mm/mes. Suelen presentar un comportamiento climatológico bimodal, es decir dos picos estacionales de altas precipitaciones (abril-mayo y octubre-noviembre) intercalado con periodos secos (enero-febrero y mayo-agosto).</w:t>
+      </w:r>
+    </w:p>
+    <w:p>
+      <w:pPr>
+        <w:pStyle w:val="ListParagraph"/>
+        <w:numPr>
+          <w:ilvl w:val="0"/>
+          <w:numId w:val="4"/>
+        </w:numPr>
+        <w:spacing w:after="0" w:line="240" w:lineRule="auto"/>
+        <w:jc w:val="both"/>
+        <w:rPr>
+          <w:rFonts w:ascii="Times New Roman" w:eastAsia="Times New Roman" w:hAnsi="Times New Roman" w:cs="Times New Roman"/>
+          <w:sz w:val="24"/>
+          <w:szCs w:val="24"/>
+          <w:lang w:eastAsia="es-CO"/>
+        </w:rPr>
+      </w:pPr>
+      <w:r>
+        <w:rPr>
+          <w:rFonts w:ascii="Times New Roman" w:eastAsia="Times New Roman" w:hAnsi="Times New Roman" w:cs="Times New Roman"/>
+          <w:sz w:val="24"/>
+          <w:szCs w:val="24"/>
+          <w:lang w:eastAsia="es-CO"/>
+        </w:rPr>
+        <w:lastRenderedPageBreak/>
+        <w:t xml:space="preserve">Temperatura máxima. La región de estudio cuenta con una temperatura máxima promedio de 24.8 °C (± 2.0 °C). </w:t>
+      </w:r>
+    </w:p>
+    <w:p>
+      <w:pPr>
+        <w:pStyle w:val="ListParagraph"/>
+        <w:numPr>
+          <w:ilvl w:val="0"/>
+          <w:numId w:val="4"/>
+        </w:numPr>
+        <w:spacing w:after="0" w:line="240" w:lineRule="auto"/>
+        <w:jc w:val="both"/>
+        <w:rPr>
+          <w:rFonts w:ascii="Times New Roman" w:eastAsia="Times New Roman" w:hAnsi="Times New Roman" w:cs="Times New Roman"/>
+          <w:sz w:val="24"/>
+          <w:szCs w:val="24"/>
+          <w:lang w:eastAsia="es-CO"/>
+        </w:rPr>
+      </w:pPr>
+      <w:r>
+        <w:rPr>
+          <w:rFonts w:ascii="Times New Roman" w:eastAsia="Times New Roman" w:hAnsi="Times New Roman" w:cs="Times New Roman"/>
+          <w:sz w:val="24"/>
+          <w:szCs w:val="24"/>
+          <w:lang w:eastAsia="es-CO"/>
+        </w:rPr>
+        <w:t xml:space="preserve">Temperatura mínima. La región de estudio cuenta con temperaturas mínimas promedio de 14.2° C (± 1.8 °C). Principalmente marcadas entre julio y septiembre. Lo que puede representar un riesgo de heladas en las zonas de mayores elevaciones. </w:t>
+      </w:r>
+    </w:p>
+    <w:p>
+      <w:pPr>
+        <w:pStyle w:val="ListParagraph"/>
+        <w:numPr>
+          <w:ilvl w:val="0"/>
+          <w:numId w:val="4"/>
+        </w:numPr>
+        <w:spacing w:after="0" w:line="240" w:lineRule="auto"/>
+        <w:jc w:val="both"/>
+        <w:rPr>
+          <w:rFonts w:ascii="Times New Roman" w:eastAsia="Times New Roman" w:hAnsi="Times New Roman" w:cs="Times New Roman"/>
+          <w:sz w:val="24"/>
+          <w:szCs w:val="24"/>
+          <w:lang w:eastAsia="es-CO"/>
+        </w:rPr>
+      </w:pPr>
+      <w:r>
+        <w:rPr>
+          <w:rFonts w:ascii="Times New Roman" w:eastAsia="Times New Roman" w:hAnsi="Times New Roman" w:cs="Times New Roman"/>
+          <w:sz w:val="24"/>
+          <w:szCs w:val="24"/>
+          <w:lang w:eastAsia="es-CO"/>
+        </w:rPr>
+        <w:t xml:space="preserve">Humedad relativa. Se presenta una humedad relativa de 78% (± 9%). Con un comportamiento inversamente proporcional a la temperatura máxima. </w:t>
+      </w:r>
+    </w:p>
+    <w:p>
+      <w:pPr>
+        <w:spacing w:after="0" w:line="240" w:lineRule="auto"/>
+        <w:jc w:val="both"/>
+        <w:rPr>
+          <w:rFonts w:ascii="Times New Roman" w:eastAsia="Times New Roman" w:hAnsi="Times New Roman" w:cs="Times New Roman"/>
+          <w:sz w:val="24"/>
+          <w:szCs w:val="24"/>
+          <w:lang w:eastAsia="es-CO"/>
+        </w:rPr>
+      </w:pPr>
+    </w:p>
+    <w:p>
+      <w:pPr>
+        <w:spacing w:after="0" w:line="240" w:lineRule="auto"/>
+        <w:jc w:val="both"/>
+        <w:rPr>
+          <w:rFonts w:ascii="Times New Roman" w:eastAsia="Times New Roman" w:hAnsi="Times New Roman" w:cs="Times New Roman"/>
+          <w:b/>
+          <w:bCs/>
+          <w:sz w:val="24"/>
+          <w:szCs w:val="24"/>
+          <w:lang w:eastAsia="es-CO"/>
+        </w:rPr>
+      </w:pPr>
+      <w:r>
+        <w:rPr>
+          <w:rFonts w:ascii="Times New Roman" w:eastAsia="Times New Roman" w:hAnsi="Times New Roman" w:cs="Times New Roman"/>
+          <w:b/>
+          <w:bCs/>
+          <w:sz w:val="24"/>
+          <w:szCs w:val="24"/>
+          <w:lang w:eastAsia="es-CO"/>
+        </w:rPr>
+        <w:t>Índices de vegetación</w:t>
+      </w:r>
+      <w:r>
+        <w:rPr>
+          <w:rFonts w:ascii="Times New Roman" w:eastAsia="Times New Roman" w:hAnsi="Times New Roman" w:cs="Times New Roman"/>
+          <w:b/>
+          <w:bCs/>
           <w:sz w:val="24"/>
           <w:szCs w:val="24"/>
           <w:lang w:eastAsia="es-CO"/>
         </w:rPr>
         <w:t>.</w:t>
+      </w:r>
+    </w:p>
+    <w:p>
+      <w:pPr>
+        <w:spacing w:after="0" w:line="240" w:lineRule="auto"/>
+        <w:jc w:val="both"/>
+        <w:rPr>
+          <w:rFonts w:ascii="Times New Roman" w:eastAsia="Times New Roman" w:hAnsi="Times New Roman" w:cs="Times New Roman"/>
+          <w:sz w:val="24"/>
+          <w:szCs w:val="24"/>
+          <w:lang w:eastAsia="es-CO"/>
+        </w:rPr>
+      </w:pPr>
+      <w:r>
+        <w:rPr>
+          <w:rFonts w:ascii="Times New Roman" w:eastAsia="Times New Roman" w:hAnsi="Times New Roman" w:cs="Times New Roman"/>
+          <w:sz w:val="24"/>
+          <w:szCs w:val="24"/>
+          <w:lang w:eastAsia="es-CO"/>
+        </w:rPr>
+        <w:t xml:space="preserve">Se extrajeron las series temporales </w:t>
+      </w:r>
+      <w:r>
+        <w:rPr>
+          <w:rFonts w:ascii="Times New Roman" w:eastAsia="Times New Roman" w:hAnsi="Times New Roman" w:cs="Times New Roman"/>
+          <w:sz w:val="24"/>
+          <w:szCs w:val="24"/>
+          <w:lang w:eastAsia="es-CO"/>
+        </w:rPr>
+        <w:t>OD13Q1 (250 m) para zonas cafeteras de Boyacá</w:t>
+      </w:r>
+      <w:r>
+        <w:rPr>
+          <w:rFonts w:ascii="Times New Roman" w:eastAsia="Times New Roman" w:hAnsi="Times New Roman" w:cs="Times New Roman"/>
+          <w:sz w:val="24"/>
+          <w:szCs w:val="24"/>
+          <w:lang w:eastAsia="es-CO"/>
+        </w:rPr>
+        <w:t xml:space="preserve">, analizadas a escala mensual, mediante promedios compuestos de 16 días. </w:t>
       </w:r>
     </w:p>
     <w:p>
@@ -3424,6 +4266,119 @@
     </w:lvl>
   </w:abstractNum>
   <w:abstractNum w:abstractNumId="1" w15:restartNumberingAfterBreak="0">
+    <w:nsid w:val="1ECD6395"/>
+    <w:multiLevelType w:val="hybridMultilevel"/>
+    <w:tmpl w:val="0B34459C"/>
+    <w:lvl w:ilvl="0" w:tplc="04090001">
+      <w:start w:val="1"/>
+      <w:numFmt w:val="bullet"/>
+      <w:lvlText w:val=""/>
+      <w:lvlJc w:val="left"/>
+      <w:pPr>
+        <w:ind w:left="720" w:hanging="360"/>
+      </w:pPr>
+      <w:rPr>
+        <w:rFonts w:ascii="Symbol" w:hAnsi="Symbol" w:hint="default"/>
+      </w:rPr>
+    </w:lvl>
+    <w:lvl w:ilvl="1" w:tplc="04090003" w:tentative="1">
+      <w:start w:val="1"/>
+      <w:numFmt w:val="bullet"/>
+      <w:lvlText w:val="o"/>
+      <w:lvlJc w:val="left"/>
+      <w:pPr>
+        <w:ind w:left="1440" w:hanging="360"/>
+      </w:pPr>
+      <w:rPr>
+        <w:rFonts w:ascii="Courier New" w:hAnsi="Courier New" w:cs="Courier New" w:hint="default"/>
+      </w:rPr>
+    </w:lvl>
+    <w:lvl w:ilvl="2" w:tplc="04090005" w:tentative="1">
+      <w:start w:val="1"/>
+      <w:numFmt w:val="bullet"/>
+      <w:lvlText w:val=""/>
+      <w:lvlJc w:val="left"/>
+      <w:pPr>
+        <w:ind w:left="2160" w:hanging="360"/>
+      </w:pPr>
+      <w:rPr>
+        <w:rFonts w:ascii="Wingdings" w:hAnsi="Wingdings" w:hint="default"/>
+      </w:rPr>
+    </w:lvl>
+    <w:lvl w:ilvl="3" w:tplc="04090001" w:tentative="1">
+      <w:start w:val="1"/>
+      <w:numFmt w:val="bullet"/>
+      <w:lvlText w:val=""/>
+      <w:lvlJc w:val="left"/>
+      <w:pPr>
+        <w:ind w:left="2880" w:hanging="360"/>
+      </w:pPr>
+      <w:rPr>
+        <w:rFonts w:ascii="Symbol" w:hAnsi="Symbol" w:hint="default"/>
+      </w:rPr>
+    </w:lvl>
+    <w:lvl w:ilvl="4" w:tplc="04090003" w:tentative="1">
+      <w:start w:val="1"/>
+      <w:numFmt w:val="bullet"/>
+      <w:lvlText w:val="o"/>
+      <w:lvlJc w:val="left"/>
+      <w:pPr>
+        <w:ind w:left="3600" w:hanging="360"/>
+      </w:pPr>
+      <w:rPr>
+        <w:rFonts w:ascii="Courier New" w:hAnsi="Courier New" w:cs="Courier New" w:hint="default"/>
+      </w:rPr>
+    </w:lvl>
+    <w:lvl w:ilvl="5" w:tplc="04090005" w:tentative="1">
+      <w:start w:val="1"/>
+      <w:numFmt w:val="bullet"/>
+      <w:lvlText w:val=""/>
+      <w:lvlJc w:val="left"/>
+      <w:pPr>
+        <w:ind w:left="4320" w:hanging="360"/>
+      </w:pPr>
+      <w:rPr>
+        <w:rFonts w:ascii="Wingdings" w:hAnsi="Wingdings" w:hint="default"/>
+      </w:rPr>
+    </w:lvl>
+    <w:lvl w:ilvl="6" w:tplc="04090001" w:tentative="1">
+      <w:start w:val="1"/>
+      <w:numFmt w:val="bullet"/>
+      <w:lvlText w:val=""/>
+      <w:lvlJc w:val="left"/>
+      <w:pPr>
+        <w:ind w:left="5040" w:hanging="360"/>
+      </w:pPr>
+      <w:rPr>
+        <w:rFonts w:ascii="Symbol" w:hAnsi="Symbol" w:hint="default"/>
+      </w:rPr>
+    </w:lvl>
+    <w:lvl w:ilvl="7" w:tplc="04090003" w:tentative="1">
+      <w:start w:val="1"/>
+      <w:numFmt w:val="bullet"/>
+      <w:lvlText w:val="o"/>
+      <w:lvlJc w:val="left"/>
+      <w:pPr>
+        <w:ind w:left="5760" w:hanging="360"/>
+      </w:pPr>
+      <w:rPr>
+        <w:rFonts w:ascii="Courier New" w:hAnsi="Courier New" w:cs="Courier New" w:hint="default"/>
+      </w:rPr>
+    </w:lvl>
+    <w:lvl w:ilvl="8" w:tplc="04090005" w:tentative="1">
+      <w:start w:val="1"/>
+      <w:numFmt w:val="bullet"/>
+      <w:lvlText w:val=""/>
+      <w:lvlJc w:val="left"/>
+      <w:pPr>
+        <w:ind w:left="6480" w:hanging="360"/>
+      </w:pPr>
+      <w:rPr>
+        <w:rFonts w:ascii="Wingdings" w:hAnsi="Wingdings" w:hint="default"/>
+      </w:rPr>
+    </w:lvl>
+  </w:abstractNum>
+  <w:abstractNum w:abstractNumId="2" w15:restartNumberingAfterBreak="0">
     <w:nsid w:val="50882B3D"/>
     <w:multiLevelType w:val="multilevel"/>
     <w:tmpl w:val="F7C4A19A"/>
@@ -3572,7 +4527,7 @@
       </w:rPr>
     </w:lvl>
   </w:abstractNum>
-  <w:abstractNum w:abstractNumId="2" w15:restartNumberingAfterBreak="0">
+  <w:abstractNum w:abstractNumId="3" w15:restartNumberingAfterBreak="0">
     <w:nsid w:val="6D133553"/>
     <w:multiLevelType w:val="multilevel"/>
     <w:tmpl w:val="D58C0142"/>
@@ -3725,9 +4680,12 @@
     <w:abstractNumId w:val="0"/>
   </w:num>
   <w:num w:numId="2" w16cid:durableId="1128623883">
+    <w:abstractNumId w:val="3"/>
+  </w:num>
+  <w:num w:numId="3" w16cid:durableId="1097140046">
     <w:abstractNumId w:val="2"/>
   </w:num>
-  <w:num w:numId="3" w16cid:durableId="1097140046">
+  <w:num w:numId="4" w16cid:durableId="990210899">
     <w:abstractNumId w:val="1"/>
   </w:num>
 </w:numbering>
@@ -4335,6 +5293,17 @@
       </w:rPr>
     </w:tblStylePr>
   </w:style>
+  <w:style w:type="paragraph" w:styleId="ListParagraph">
+    <w:name w:val="List Paragraph"/>
+    <w:basedOn w:val="Normal"/>
+    <w:uiPriority w:val="34"/>
+    <w:qFormat/>
+    <w:rsid w:val="00610576"/>
+    <w:pPr>
+      <w:ind w:left="720"/>
+      <w:contextualSpacing/>
+    </w:pPr>
+  </w:style>
 </w:styles>
 </file>
 

</xml_diff>